<commit_message>
hago mi primer commit
</commit_message>
<xml_diff>
--- a/evidencia.docx
+++ b/evidencia.docx
@@ -1,6 +1,6 @@
 
 <file path=word/document.xml><?xml version="1.0" encoding="utf-8"?>
-<w:document xmlns:wpc="http://schemas.microsoft.com/office/word/2010/wordprocessingCanvas" xmlns:cx="http://schemas.microsoft.com/office/drawing/2014/chartex" xmlns:cx1="http://schemas.microsoft.com/office/drawing/2015/9/8/chartex" xmlns:cx2="http://schemas.microsoft.com/office/drawing/2015/10/21/chartex" xmlns:cx3="http://schemas.microsoft.com/office/drawing/2016/5/9/chartex" xmlns:cx4="http://schemas.microsoft.com/office/drawing/2016/5/10/chartex" xmlns:cx5="http://schemas.microsoft.com/office/drawing/2016/5/11/chartex" xmlns:cx6="http://schemas.microsoft.com/office/drawing/2016/5/12/chartex" xmlns:cx7="http://schemas.microsoft.com/office/drawing/2016/5/13/chartex" xmlns:cx8="http://schemas.microsoft.com/office/drawing/2016/5/14/chartex" xmlns:mc="http://schemas.openxmlformats.org/markup-compatibility/2006" xmlns:aink="http://schemas.microsoft.com/office/drawing/2016/ink" xmlns:am3d="http://schemas.microsoft.com/office/drawing/2017/model3d" xmlns:o="urn:schemas-microsoft-com:office:office" xmlns:r="http://schemas.openxmlformats.org/officeDocument/2006/relationships" xmlns:m="http://schemas.openxmlformats.org/officeDocument/2006/math" xmlns:v="urn:schemas-microsoft-com:vml" xmlns:wp14="http://schemas.microsoft.com/office/word/2010/wordprocessingDrawing" xmlns:wp="http://schemas.openxmlformats.org/drawingml/2006/wordprocessingDrawing" xmlns:w10="urn:schemas-microsoft-com:office:word" xmlns:w="http://schemas.openxmlformats.org/wordprocessingml/2006/main" xmlns:w14="http://schemas.microsoft.com/office/word/2010/wordml" xmlns:w15="http://schemas.microsoft.com/office/word/2012/wordml" xmlns:w16cex="http://schemas.microsoft.com/office/word/2018/wordml/cex" xmlns:w16cid="http://schemas.microsoft.com/office/word/2016/wordml/cid" xmlns:w16="http://schemas.microsoft.com/office/word/2018/wordml" xmlns:w16sdtdh="http://schemas.microsoft.com/office/word/2020/wordml/sdtdatahash" xmlns:w16se="http://schemas.microsoft.com/office/word/2015/wordml/symex" xmlns:wpg="http://schemas.microsoft.com/office/word/2010/wordprocessingGroup" xmlns:wpi="http://schemas.microsoft.com/office/word/2010/wordprocessingInk" xmlns:wne="http://schemas.microsoft.com/office/word/2006/wordml" xmlns:wps="http://schemas.microsoft.com/office/word/2010/wordprocessingShape" mc:Ignorable="w14 w15 w16se w16cid w16 w16cex w16sdtdh wp14">
+<w:document xmlns:wpc="http://schemas.microsoft.com/office/word/2010/wordprocessingCanvas" xmlns:cx="http://schemas.microsoft.com/office/drawing/2014/chartex" xmlns:cx1="http://schemas.microsoft.com/office/drawing/2015/9/8/chartex" xmlns:cx2="http://schemas.microsoft.com/office/drawing/2015/10/21/chartex" xmlns:cx3="http://schemas.microsoft.com/office/drawing/2016/5/9/chartex" xmlns:cx4="http://schemas.microsoft.com/office/drawing/2016/5/10/chartex" xmlns:cx5="http://schemas.microsoft.com/office/drawing/2016/5/11/chartex" xmlns:cx6="http://schemas.microsoft.com/office/drawing/2016/5/12/chartex" xmlns:cx7="http://schemas.microsoft.com/office/drawing/2016/5/13/chartex" xmlns:cx8="http://schemas.microsoft.com/office/drawing/2016/5/14/chartex" xmlns:mc="http://schemas.openxmlformats.org/markup-compatibility/2006" xmlns:aink="http://schemas.microsoft.com/office/drawing/2016/ink" xmlns:am3d="http://schemas.microsoft.com/office/drawing/2017/model3d" xmlns:o="urn:schemas-microsoft-com:office:office" xmlns:oel="http://schemas.microsoft.com/office/2019/extlst" xmlns:r="http://schemas.openxmlformats.org/officeDocument/2006/relationships" xmlns:m="http://schemas.openxmlformats.org/officeDocument/2006/math" xmlns:v="urn:schemas-microsoft-com:vml" xmlns:wp14="http://schemas.microsoft.com/office/word/2010/wordprocessingDrawing" xmlns:wp="http://schemas.openxmlformats.org/drawingml/2006/wordprocessingDrawing" xmlns:w10="urn:schemas-microsoft-com:office:word" xmlns:w="http://schemas.openxmlformats.org/wordprocessingml/2006/main" xmlns:w14="http://schemas.microsoft.com/office/word/2010/wordml" xmlns:w15="http://schemas.microsoft.com/office/word/2012/wordml" xmlns:w16cex="http://schemas.microsoft.com/office/word/2018/wordml/cex" xmlns:w16cid="http://schemas.microsoft.com/office/word/2016/wordml/cid" xmlns:w16="http://schemas.microsoft.com/office/word/2018/wordml" xmlns:w16sdtdh="http://schemas.microsoft.com/office/word/2020/wordml/sdtdatahash" xmlns:w16se="http://schemas.microsoft.com/office/word/2015/wordml/symex" xmlns:wpg="http://schemas.microsoft.com/office/word/2010/wordprocessingGroup" xmlns:wpi="http://schemas.microsoft.com/office/word/2010/wordprocessingInk" xmlns:wne="http://schemas.microsoft.com/office/word/2006/wordml" xmlns:wps="http://schemas.microsoft.com/office/word/2010/wordprocessingShape" mc:Ignorable="w14 w15 w16se w16cid w16 w16cex w16sdtdh wp14">
   <w:body>
     <w:p>
       <w:pPr>
@@ -12,42 +12,34 @@
         <w:rPr>
           <w:lang w:val="es-ES"/>
         </w:rPr>
-        <w:t xml:space="preserve">Comando </w:t>
-      </w:r>
-      <w:proofErr w:type="spellStart"/>
-      <w:r>
-        <w:rPr>
-          <w:lang w:val="es-ES"/>
-        </w:rPr>
-        <w:t>Git</w:t>
-      </w:r>
-      <w:proofErr w:type="spellEnd"/>
-      <w:r>
-        <w:rPr>
-          <w:lang w:val="es-ES"/>
-        </w:rPr>
-        <w:t xml:space="preserve"> utilizados</w:t>
-      </w:r>
-    </w:p>
-    <w:p>
-      <w:pPr>
-        <w:rPr>
-          <w:lang w:val="es-ES"/>
-        </w:rPr>
-      </w:pPr>
-    </w:p>
-    <w:p>
-      <w:pPr>
-        <w:rPr>
-          <w:lang w:val="es-ES"/>
-        </w:rPr>
-      </w:pPr>
-      <w:proofErr w:type="spellStart"/>
-      <w:r>
-        <w:rPr>
-          <w:lang w:val="es-ES"/>
-        </w:rPr>
-        <w:t>Sebastian</w:t>
+        <w:t>Comando Git utilizados</w:t>
+      </w:r>
+    </w:p>
+    <w:p>
+      <w:pPr>
+        <w:rPr>
+          <w:lang w:val="es-ES"/>
+        </w:rPr>
+      </w:pPr>
+    </w:p>
+    <w:p>
+      <w:pPr>
+        <w:rPr>
+          <w:lang w:val="es-ES"/>
+        </w:rPr>
+      </w:pPr>
+      <w:r>
+        <w:rPr>
+          <w:lang w:val="es-ES"/>
+        </w:rPr>
+        <w:t xml:space="preserve">Sebastian </w:t>
+      </w:r>
+      <w:proofErr w:type="spellStart"/>
+      <w:r>
+        <w:rPr>
+          <w:lang w:val="es-ES"/>
+        </w:rPr>
+        <w:t>Bacelona</w:t>
       </w:r>
       <w:proofErr w:type="spellEnd"/>
       <w:r>
@@ -56,37 +48,23 @@
         </w:rPr>
         <w:t xml:space="preserve"> </w:t>
       </w:r>
-      <w:proofErr w:type="spellStart"/>
-      <w:r>
-        <w:rPr>
-          <w:lang w:val="es-ES"/>
-        </w:rPr>
-        <w:t>Bacelona</w:t>
-      </w:r>
-      <w:proofErr w:type="spellEnd"/>
-      <w:r>
-        <w:rPr>
-          <w:lang w:val="es-ES"/>
-        </w:rPr>
-        <w:t xml:space="preserve"> </w:t>
-      </w:r>
-    </w:p>
-    <w:p>
-      <w:pPr>
-        <w:rPr>
-          <w:lang w:val="es-ES"/>
-        </w:rPr>
-      </w:pPr>
-    </w:p>
-    <w:p>
-      <w:pPr>
-        <w:rPr>
-          <w:lang w:val="en-US"/>
-        </w:rPr>
-      </w:pPr>
-      <w:r>
-        <w:rPr>
-          <w:lang w:val="en-US"/>
+    </w:p>
+    <w:p>
+      <w:pPr>
+        <w:rPr>
+          <w:lang w:val="es-ES"/>
+        </w:rPr>
+      </w:pPr>
+    </w:p>
+    <w:p>
+      <w:pPr>
+        <w:rPr>
+          <w:lang w:val="es-ES"/>
+        </w:rPr>
+      </w:pPr>
+      <w:r>
+        <w:rPr>
+          <w:lang w:val="es-ES"/>
         </w:rPr>
         <w:t xml:space="preserve">git clone </w:t>
       </w:r>
@@ -94,7 +72,7 @@
         <w:r>
           <w:rPr>
             <w:rStyle w:val="Hyperlink"/>
-            <w:lang w:val="en-US"/>
+            <w:lang w:val="es-ES"/>
           </w:rPr>
           <w:t>git@github.com:careb36/Grupo2-Pandas-DevOpsAgo2022.git</w:t>
         </w:r>
@@ -103,19 +81,33 @@
     <w:p>
       <w:pPr>
         <w:rPr>
-          <w:lang w:val="en-US"/>
-        </w:rPr>
-      </w:pPr>
-      <w:r>
-        <w:rPr>
-          <w:lang w:val="en-US"/>
-        </w:rPr>
-        <w:t xml:space="preserve">git checkout -b </w:t>
-      </w:r>
-      <w:proofErr w:type="spellStart"/>
-      <w:r>
-        <w:rPr>
-          <w:lang w:val="en-US"/>
+          <w:lang w:val="es-ES"/>
+        </w:rPr>
+      </w:pPr>
+      <w:r>
+        <w:rPr>
+          <w:lang w:val="es-ES"/>
+        </w:rPr>
+        <w:t xml:space="preserve">git </w:t>
+      </w:r>
+      <w:proofErr w:type="spellStart"/>
+      <w:r>
+        <w:rPr>
+          <w:lang w:val="es-ES"/>
+        </w:rPr>
+        <w:t>checkout</w:t>
+      </w:r>
+      <w:proofErr w:type="spellEnd"/>
+      <w:r>
+        <w:rPr>
+          <w:lang w:val="es-ES"/>
+        </w:rPr>
+        <w:t xml:space="preserve"> -b </w:t>
+      </w:r>
+      <w:proofErr w:type="spellStart"/>
+      <w:r>
+        <w:rPr>
+          <w:lang w:val="es-ES"/>
         </w:rPr>
         <w:t>sebastian-barcelona</w:t>
       </w:r>
@@ -124,35 +116,41 @@
     <w:p>
       <w:pPr>
         <w:rPr>
-          <w:lang w:val="en-US"/>
-        </w:rPr>
-      </w:pPr>
-      <w:r>
-        <w:rPr>
-          <w:lang w:val="en-US"/>
-        </w:rPr>
-        <w:t>git add -A</w:t>
-      </w:r>
-    </w:p>
-    <w:p>
-      <w:pPr>
-        <w:rPr>
-          <w:lang w:val="es-ES"/>
-        </w:rPr>
-      </w:pPr>
-      <w:proofErr w:type="spellStart"/>
-      <w:r>
-        <w:rPr>
-          <w:lang w:val="es-ES"/>
-        </w:rPr>
-        <w:t>git</w:t>
-      </w:r>
-      <w:proofErr w:type="spellEnd"/>
-      <w:r>
-        <w:rPr>
-          <w:lang w:val="es-ES"/>
-        </w:rPr>
-        <w:t xml:space="preserve"> </w:t>
+          <w:lang w:val="es-ES"/>
+        </w:rPr>
+      </w:pPr>
+      <w:r>
+        <w:rPr>
+          <w:lang w:val="es-ES"/>
+        </w:rPr>
+        <w:t xml:space="preserve">git </w:t>
+      </w:r>
+      <w:proofErr w:type="spellStart"/>
+      <w:r>
+        <w:rPr>
+          <w:lang w:val="es-ES"/>
+        </w:rPr>
+        <w:t>add</w:t>
+      </w:r>
+      <w:proofErr w:type="spellEnd"/>
+      <w:r>
+        <w:rPr>
+          <w:lang w:val="es-ES"/>
+        </w:rPr>
+        <w:t xml:space="preserve"> -A</w:t>
+      </w:r>
+    </w:p>
+    <w:p>
+      <w:pPr>
+        <w:rPr>
+          <w:lang w:val="es-ES"/>
+        </w:rPr>
+      </w:pPr>
+      <w:r>
+        <w:rPr>
+          <w:lang w:val="es-ES"/>
+        </w:rPr>
+        <w:t xml:space="preserve">git </w:t>
       </w:r>
       <w:proofErr w:type="spellStart"/>
       <w:r>
@@ -175,19 +173,11 @@
           <w:lang w:val="es-ES"/>
         </w:rPr>
       </w:pPr>
-      <w:proofErr w:type="spellStart"/>
-      <w:r>
-        <w:rPr>
-          <w:lang w:val="es-ES"/>
-        </w:rPr>
-        <w:t>git</w:t>
-      </w:r>
-      <w:proofErr w:type="spellEnd"/>
-      <w:r>
-        <w:rPr>
-          <w:lang w:val="es-ES"/>
-        </w:rPr>
-        <w:t xml:space="preserve"> </w:t>
+      <w:r>
+        <w:rPr>
+          <w:lang w:val="es-ES"/>
+        </w:rPr>
+        <w:t xml:space="preserve">git </w:t>
       </w:r>
       <w:proofErr w:type="spellStart"/>
       <w:r>
@@ -676,6 +666,242 @@
           </wp:inline>
         </w:drawing>
       </w:r>
+    </w:p>
+    <w:p>
+      <w:pPr>
+        <w:rPr>
+          <w:lang w:val="es-ES"/>
+        </w:rPr>
+      </w:pPr>
+    </w:p>
+    <w:p>
+      <w:pPr>
+        <w:rPr>
+          <w:lang w:val="en-US"/>
+        </w:rPr>
+      </w:pPr>
+      <w:r>
+        <w:rPr>
+          <w:lang w:val="en-US"/>
+        </w:rPr>
+        <w:t>Car</w:t>
+      </w:r>
+      <w:r>
+        <w:rPr>
+          <w:lang w:val="en-US"/>
+        </w:rPr>
+        <w:t>olina Pereira</w:t>
+      </w:r>
+    </w:p>
+    <w:p>
+      <w:pPr>
+        <w:rPr>
+          <w:lang w:val="en-US"/>
+        </w:rPr>
+      </w:pPr>
+    </w:p>
+    <w:p>
+      <w:pPr>
+        <w:rPr>
+          <w:lang w:val="en-US"/>
+        </w:rPr>
+      </w:pPr>
+      <w:r>
+        <w:rPr>
+          <w:lang w:val="en-US"/>
+        </w:rPr>
+        <w:t xml:space="preserve">git clone </w:t>
+      </w:r>
+      <w:hyperlink r:id="rId11" w:history="1">
+        <w:r>
+          <w:rPr>
+            <w:rStyle w:val="Hyperlink"/>
+            <w:lang w:val="en-US"/>
+          </w:rPr>
+          <w:t>git@github.com:careb36/Grupo2-Pandas-DevOpsAgo2022.git</w:t>
+        </w:r>
+      </w:hyperlink>
+    </w:p>
+    <w:p>
+      <w:pPr>
+        <w:rPr>
+          <w:lang w:val="es-ES"/>
+        </w:rPr>
+      </w:pPr>
+      <w:r>
+        <w:rPr>
+          <w:lang w:val="es-ES"/>
+        </w:rPr>
+        <w:t xml:space="preserve">git </w:t>
+      </w:r>
+      <w:proofErr w:type="spellStart"/>
+      <w:r>
+        <w:rPr>
+          <w:lang w:val="es-ES"/>
+        </w:rPr>
+        <w:t>checkout</w:t>
+      </w:r>
+      <w:proofErr w:type="spellEnd"/>
+      <w:r>
+        <w:rPr>
+          <w:lang w:val="es-ES"/>
+        </w:rPr>
+        <w:t xml:space="preserve"> -b </w:t>
+      </w:r>
+      <w:r>
+        <w:rPr>
+          <w:lang w:val="es-ES"/>
+        </w:rPr>
+        <w:t>carolina</w:t>
+      </w:r>
+      <w:r>
+        <w:rPr>
+          <w:lang w:val="es-ES"/>
+        </w:rPr>
+        <w:t>-</w:t>
+      </w:r>
+      <w:proofErr w:type="spellStart"/>
+      <w:r>
+        <w:rPr>
+          <w:lang w:val="es-ES"/>
+        </w:rPr>
+        <w:t>pereira</w:t>
+      </w:r>
+      <w:proofErr w:type="spellEnd"/>
+    </w:p>
+    <w:p>
+      <w:pPr>
+        <w:rPr>
+          <w:lang w:val="es-ES"/>
+        </w:rPr>
+      </w:pPr>
+      <w:r>
+        <w:rPr>
+          <w:lang w:val="es-ES"/>
+        </w:rPr>
+        <w:t xml:space="preserve">git </w:t>
+      </w:r>
+      <w:proofErr w:type="spellStart"/>
+      <w:r>
+        <w:rPr>
+          <w:lang w:val="es-ES"/>
+        </w:rPr>
+        <w:t>add</w:t>
+      </w:r>
+      <w:proofErr w:type="spellEnd"/>
+      <w:r>
+        <w:rPr>
+          <w:lang w:val="es-ES"/>
+        </w:rPr>
+        <w:t xml:space="preserve"> -A</w:t>
+      </w:r>
+    </w:p>
+    <w:p>
+      <w:pPr>
+        <w:rPr>
+          <w:lang w:val="es-ES"/>
+        </w:rPr>
+      </w:pPr>
+      <w:r>
+        <w:rPr>
+          <w:lang w:val="es-ES"/>
+        </w:rPr>
+        <w:t xml:space="preserve">git </w:t>
+      </w:r>
+      <w:proofErr w:type="spellStart"/>
+      <w:r>
+        <w:rPr>
+          <w:lang w:val="es-ES"/>
+        </w:rPr>
+        <w:t>commit</w:t>
+      </w:r>
+      <w:proofErr w:type="spellEnd"/>
+      <w:r>
+        <w:rPr>
+          <w:lang w:val="es-ES"/>
+        </w:rPr>
+        <w:t xml:space="preserve"> -m "</w:t>
+      </w:r>
+      <w:r>
+        <w:rPr>
+          <w:lang w:val="es-ES"/>
+        </w:rPr>
+        <w:t>hago mi primer commit</w:t>
+      </w:r>
+      <w:r>
+        <w:rPr>
+          <w:lang w:val="es-ES"/>
+        </w:rPr>
+        <w:t>"</w:t>
+      </w:r>
+    </w:p>
+    <w:p>
+      <w:pPr>
+        <w:rPr>
+          <w:lang w:val="es-ES"/>
+        </w:rPr>
+      </w:pPr>
+      <w:r>
+        <w:rPr>
+          <w:lang w:val="es-ES"/>
+        </w:rPr>
+        <w:t xml:space="preserve">git </w:t>
+      </w:r>
+      <w:proofErr w:type="spellStart"/>
+      <w:r>
+        <w:rPr>
+          <w:lang w:val="es-ES"/>
+        </w:rPr>
+        <w:t>push</w:t>
+      </w:r>
+      <w:proofErr w:type="spellEnd"/>
+      <w:r>
+        <w:rPr>
+          <w:lang w:val="es-ES"/>
+        </w:rPr>
+        <w:t xml:space="preserve"> </w:t>
+      </w:r>
+      <w:proofErr w:type="spellStart"/>
+      <w:r>
+        <w:rPr>
+          <w:lang w:val="es-ES"/>
+        </w:rPr>
+        <w:t>origin</w:t>
+      </w:r>
+      <w:proofErr w:type="spellEnd"/>
+      <w:r>
+        <w:rPr>
+          <w:lang w:val="es-ES"/>
+        </w:rPr>
+        <w:t xml:space="preserve"> </w:t>
+      </w:r>
+      <w:r>
+        <w:rPr>
+          <w:lang w:val="es-ES"/>
+        </w:rPr>
+        <w:t>carolina</w:t>
+      </w:r>
+      <w:r>
+        <w:rPr>
+          <w:lang w:val="es-ES"/>
+        </w:rPr>
+        <w:t>-</w:t>
+      </w:r>
+      <w:proofErr w:type="spellStart"/>
+      <w:r>
+        <w:rPr>
+          <w:lang w:val="es-ES"/>
+        </w:rPr>
+        <w:t>pereira</w:t>
+      </w:r>
+      <w:proofErr w:type="spellEnd"/>
+    </w:p>
+    <w:p>
+      <w:pPr>
+        <w:rPr>
+          <w:lang w:val="es-ES"/>
+        </w:rPr>
+      </w:pPr>
     </w:p>
     <w:sectPr>
       <w:pgSz w:w="12240" w:h="15840"/>

</xml_diff>

<commit_message>
hago mi segundo commit
</commit_message>
<xml_diff>
--- a/evidencia.docx
+++ b/evidencia.docx
@@ -4,6 +4,7 @@
   <w:body>
     <w:p>
       <w:pPr>
+        <w:pStyle w:val="Title"/>
         <w:rPr>
           <w:lang w:val="es-ES"/>
         </w:rPr>
@@ -24,6 +25,7 @@
     </w:p>
     <w:p>
       <w:pPr>
+        <w:pStyle w:val="Heading1"/>
         <w:rPr>
           <w:lang w:val="es-ES"/>
         </w:rPr>
@@ -378,6 +380,7 @@
           <w:noProof/>
           <w:lang w:val="es-ES"/>
         </w:rPr>
+        <w:lastRenderedPageBreak/>
         <w:drawing>
           <wp:inline distT="0" distB="0" distL="0" distR="0" wp14:anchorId="48B8ED61" wp14:editId="78F3D085">
             <wp:extent cx="5880100" cy="3111500"/>
@@ -439,7 +442,6 @@
           <w:noProof/>
           <w:lang w:val="es-ES"/>
         </w:rPr>
-        <w:lastRenderedPageBreak/>
         <w:drawing>
           <wp:inline distT="0" distB="0" distL="0" distR="0" wp14:anchorId="4BBDB825" wp14:editId="7A7DFCC0">
             <wp:extent cx="5803900" cy="3606800"/>
@@ -501,6 +503,7 @@
           <w:noProof/>
           <w:lang w:val="es-ES"/>
         </w:rPr>
+        <w:lastRenderedPageBreak/>
         <w:drawing>
           <wp:inline distT="0" distB="0" distL="0" distR="0" wp14:anchorId="46A7F83F" wp14:editId="44A1D1F8">
             <wp:extent cx="5943600" cy="3898900"/>
@@ -562,7 +565,6 @@
           <w:noProof/>
           <w:lang w:val="es-ES"/>
         </w:rPr>
-        <w:lastRenderedPageBreak/>
         <w:drawing>
           <wp:inline distT="0" distB="0" distL="0" distR="0" wp14:anchorId="58F0B3BA" wp14:editId="6317C724">
             <wp:extent cx="5943600" cy="3176270"/>
@@ -624,6 +626,7 @@
           <w:noProof/>
           <w:lang w:val="es-ES"/>
         </w:rPr>
+        <w:lastRenderedPageBreak/>
         <w:drawing>
           <wp:inline distT="0" distB="0" distL="0" distR="0" wp14:anchorId="000DD8A2" wp14:editId="5DDB8AA1">
             <wp:extent cx="5791200" cy="2387600"/>
@@ -680,47 +683,122 @@
           <w:lang w:val="en-US"/>
         </w:rPr>
       </w:pPr>
-      <w:r>
+    </w:p>
+    <w:p>
+      <w:pPr>
+        <w:pStyle w:val="Heading1"/>
+        <w:rPr>
+          <w:lang w:val="es-ES"/>
+        </w:rPr>
+      </w:pPr>
+      <w:r>
+        <w:rPr>
+          <w:lang w:val="es-ES"/>
+        </w:rPr>
+        <w:t>Carolina Pereira</w:t>
+      </w:r>
+    </w:p>
+    <w:p>
+      <w:pPr>
+        <w:rPr>
+          <w:lang w:val="es-ES"/>
+        </w:rPr>
+      </w:pPr>
+    </w:p>
+    <w:p>
+      <w:pPr>
+        <w:rPr>
+          <w:lang w:val="es-ES"/>
+        </w:rPr>
+      </w:pPr>
+      <w:r>
+        <w:rPr>
+          <w:lang w:val="es-ES"/>
+        </w:rPr>
+        <w:t xml:space="preserve">git clone </w:t>
+      </w:r>
+      <w:r>
+        <w:t>https://github.com/careb36/Grupo2-Pandas-DevOpsAgo2022.git</w:t>
+      </w:r>
+    </w:p>
+    <w:p>
+      <w:pPr>
         <w:rPr>
           <w:lang w:val="en-US"/>
         </w:rPr>
-        <w:t>Car</w:t>
-      </w:r>
+      </w:pPr>
       <w:r>
         <w:rPr>
           <w:lang w:val="en-US"/>
         </w:rPr>
-        <w:t>olina Pereira</w:t>
-      </w:r>
-    </w:p>
-    <w:p>
-      <w:pPr>
+        <w:t xml:space="preserve">git checkout -b </w:t>
+      </w:r>
+      <w:proofErr w:type="spellStart"/>
+      <w:r>
         <w:rPr>
           <w:lang w:val="en-US"/>
         </w:rPr>
-      </w:pPr>
-    </w:p>
-    <w:p>
-      <w:pPr>
+        <w:t>carolina</w:t>
+      </w:r>
+      <w:r>
         <w:rPr>
           <w:lang w:val="en-US"/>
         </w:rPr>
-      </w:pPr>
+        <w:t>-</w:t>
+      </w:r>
       <w:r>
         <w:rPr>
           <w:lang w:val="en-US"/>
         </w:rPr>
-        <w:t xml:space="preserve">git clone </w:t>
-      </w:r>
-      <w:hyperlink r:id="rId11" w:history="1">
-        <w:r>
-          <w:rPr>
-            <w:rStyle w:val="Hyperlink"/>
-            <w:lang w:val="en-US"/>
-          </w:rPr>
-          <w:t>git@github.com:careb36/Grupo2-Pandas-DevOpsAgo2022.git</w:t>
-        </w:r>
-      </w:hyperlink>
+        <w:t>pereira</w:t>
+      </w:r>
+      <w:proofErr w:type="spellEnd"/>
+    </w:p>
+    <w:p>
+      <w:pPr>
+        <w:rPr>
+          <w:lang w:val="en-US"/>
+        </w:rPr>
+      </w:pPr>
+      <w:r>
+        <w:rPr>
+          <w:lang w:val="en-US"/>
+        </w:rPr>
+        <w:t>git add -A</w:t>
+      </w:r>
+    </w:p>
+    <w:p>
+      <w:pPr>
+        <w:rPr>
+          <w:lang w:val="en-US"/>
+        </w:rPr>
+      </w:pPr>
+      <w:r>
+        <w:rPr>
+          <w:lang w:val="en-US"/>
+        </w:rPr>
+        <w:t>git commit -m "</w:t>
+      </w:r>
+      <w:proofErr w:type="spellStart"/>
+      <w:r>
+        <w:rPr>
+          <w:lang w:val="en-US"/>
+        </w:rPr>
+        <w:t>hago</w:t>
+      </w:r>
+      <w:proofErr w:type="spellEnd"/>
+      <w:r>
+        <w:rPr>
+          <w:lang w:val="en-US"/>
+        </w:rPr>
+        <w:t xml:space="preserve"> mi primer commit</w:t>
+      </w:r>
+      <w:r>
+        <w:rPr>
+          <w:lang w:val="en-US"/>
+        </w:rPr>
+        <w:t>"</w:t>
+      </w:r>
     </w:p>
     <w:p>
       <w:pPr>
@@ -739,14 +817,28 @@
         <w:rPr>
           <w:lang w:val="es-ES"/>
         </w:rPr>
-        <w:t>checkout</w:t>
+        <w:t>push</w:t>
       </w:r>
       <w:proofErr w:type="spellEnd"/>
       <w:r>
         <w:rPr>
           <w:lang w:val="es-ES"/>
         </w:rPr>
-        <w:t xml:space="preserve"> -b </w:t>
+        <w:t xml:space="preserve"> </w:t>
+      </w:r>
+      <w:proofErr w:type="spellStart"/>
+      <w:r>
+        <w:rPr>
+          <w:lang w:val="es-ES"/>
+        </w:rPr>
+        <w:t>origin</w:t>
+      </w:r>
+      <w:proofErr w:type="spellEnd"/>
+      <w:r>
+        <w:rPr>
+          <w:lang w:val="es-ES"/>
+        </w:rPr>
+        <w:t xml:space="preserve"> </w:t>
       </w:r>
       <w:r>
         <w:rPr>
@@ -775,133 +867,183 @@
           <w:lang w:val="es-ES"/>
         </w:rPr>
       </w:pPr>
-      <w:r>
-        <w:rPr>
-          <w:lang w:val="es-ES"/>
-        </w:rPr>
-        <w:t xml:space="preserve">git </w:t>
-      </w:r>
-      <w:proofErr w:type="spellStart"/>
-      <w:r>
-        <w:rPr>
-          <w:lang w:val="es-ES"/>
-        </w:rPr>
-        <w:t>add</w:t>
-      </w:r>
-      <w:proofErr w:type="spellEnd"/>
-      <w:r>
-        <w:rPr>
-          <w:lang w:val="es-ES"/>
-        </w:rPr>
-        <w:t xml:space="preserve"> -A</w:t>
-      </w:r>
-    </w:p>
-    <w:p>
-      <w:pPr>
-        <w:rPr>
-          <w:lang w:val="es-ES"/>
-        </w:rPr>
-      </w:pPr>
-      <w:r>
-        <w:rPr>
-          <w:lang w:val="es-ES"/>
-        </w:rPr>
-        <w:t xml:space="preserve">git </w:t>
-      </w:r>
-      <w:proofErr w:type="spellStart"/>
-      <w:r>
-        <w:rPr>
-          <w:lang w:val="es-ES"/>
-        </w:rPr>
-        <w:t>commit</w:t>
-      </w:r>
-      <w:proofErr w:type="spellEnd"/>
-      <w:r>
-        <w:rPr>
-          <w:lang w:val="es-ES"/>
-        </w:rPr>
-        <w:t xml:space="preserve"> -m "</w:t>
-      </w:r>
-      <w:r>
-        <w:rPr>
-          <w:lang w:val="es-ES"/>
-        </w:rPr>
-        <w:t>hago mi primer commit</w:t>
-      </w:r>
-      <w:r>
-        <w:rPr>
-          <w:lang w:val="es-ES"/>
-        </w:rPr>
-        <w:t>"</w:t>
-      </w:r>
-    </w:p>
-    <w:p>
-      <w:pPr>
-        <w:rPr>
-          <w:lang w:val="es-ES"/>
-        </w:rPr>
-      </w:pPr>
-      <w:r>
-        <w:rPr>
-          <w:lang w:val="es-ES"/>
-        </w:rPr>
-        <w:t xml:space="preserve">git </w:t>
-      </w:r>
-      <w:proofErr w:type="spellStart"/>
-      <w:r>
-        <w:rPr>
-          <w:lang w:val="es-ES"/>
-        </w:rPr>
-        <w:t>push</w:t>
-      </w:r>
-      <w:proofErr w:type="spellEnd"/>
-      <w:r>
-        <w:rPr>
-          <w:lang w:val="es-ES"/>
-        </w:rPr>
-        <w:t xml:space="preserve"> </w:t>
-      </w:r>
-      <w:proofErr w:type="spellStart"/>
-      <w:r>
-        <w:rPr>
-          <w:lang w:val="es-ES"/>
-        </w:rPr>
-        <w:t>origin</w:t>
-      </w:r>
-      <w:proofErr w:type="spellEnd"/>
-      <w:r>
-        <w:rPr>
-          <w:lang w:val="es-ES"/>
-        </w:rPr>
-        <w:t xml:space="preserve"> </w:t>
-      </w:r>
-      <w:r>
-        <w:rPr>
-          <w:lang w:val="es-ES"/>
-        </w:rPr>
-        <w:t>carolina</w:t>
-      </w:r>
-      <w:r>
-        <w:rPr>
-          <w:lang w:val="es-ES"/>
-        </w:rPr>
-        <w:t>-</w:t>
-      </w:r>
-      <w:proofErr w:type="spellStart"/>
-      <w:r>
-        <w:rPr>
-          <w:lang w:val="es-ES"/>
-        </w:rPr>
-        <w:t>pereira</w:t>
-      </w:r>
-      <w:proofErr w:type="spellEnd"/>
-    </w:p>
-    <w:p>
-      <w:pPr>
-        <w:rPr>
-          <w:lang w:val="es-ES"/>
-        </w:rPr>
-      </w:pPr>
+    </w:p>
+    <w:p>
+      <w:pPr>
+        <w:rPr>
+          <w:lang w:val="es-ES"/>
+        </w:rPr>
+      </w:pPr>
+      <w:r>
+        <w:rPr>
+          <w:noProof/>
+          <w:lang w:val="es-ES"/>
+        </w:rPr>
+        <w:drawing>
+          <wp:inline distT="0" distB="0" distL="0" distR="0" wp14:anchorId="5C0B9066" wp14:editId="01E5DB8D">
+            <wp:extent cx="5943600" cy="1319530"/>
+            <wp:effectExtent l="0" t="0" r="0" b="1270"/>
+            <wp:docPr id="2" name="Picture 2" descr="Text&#10;&#10;Description automatically generated"/>
+            <wp:cNvGraphicFramePr>
+              <a:graphicFrameLocks xmlns:a="http://schemas.openxmlformats.org/drawingml/2006/main" noChangeAspect="1"/>
+            </wp:cNvGraphicFramePr>
+            <a:graphic xmlns:a="http://schemas.openxmlformats.org/drawingml/2006/main">
+              <a:graphicData uri="http://schemas.openxmlformats.org/drawingml/2006/picture">
+                <pic:pic xmlns:pic="http://schemas.openxmlformats.org/drawingml/2006/picture">
+                  <pic:nvPicPr>
+                    <pic:cNvPr id="2" name="Picture 2" descr="Text&#10;&#10;Description automatically generated"/>
+                    <pic:cNvPicPr/>
+                  </pic:nvPicPr>
+                  <pic:blipFill>
+                    <a:blip r:embed="rId11">
+                      <a:extLst>
+                        <a:ext uri="{28A0092B-C50C-407E-A947-70E740481C1C}">
+                          <a14:useLocalDpi xmlns:a14="http://schemas.microsoft.com/office/drawing/2010/main" val="0"/>
+                        </a:ext>
+                      </a:extLst>
+                    </a:blip>
+                    <a:stretch>
+                      <a:fillRect/>
+                    </a:stretch>
+                  </pic:blipFill>
+                  <pic:spPr>
+                    <a:xfrm>
+                      <a:off x="0" y="0"/>
+                      <a:ext cx="5943600" cy="1319530"/>
+                    </a:xfrm>
+                    <a:prstGeom prst="rect">
+                      <a:avLst/>
+                    </a:prstGeom>
+                  </pic:spPr>
+                </pic:pic>
+              </a:graphicData>
+            </a:graphic>
+          </wp:inline>
+        </w:drawing>
+      </w:r>
+    </w:p>
+    <w:p>
+      <w:pPr>
+        <w:rPr>
+          <w:lang w:val="es-ES"/>
+        </w:rPr>
+      </w:pPr>
+    </w:p>
+    <w:p>
+      <w:pPr>
+        <w:rPr>
+          <w:lang w:val="es-ES"/>
+        </w:rPr>
+      </w:pPr>
+      <w:r>
+        <w:rPr>
+          <w:noProof/>
+          <w:lang w:val="es-ES"/>
+        </w:rPr>
+        <w:lastRenderedPageBreak/>
+        <w:drawing>
+          <wp:inline distT="0" distB="0" distL="0" distR="0" wp14:anchorId="598D5A1E" wp14:editId="44FF2245">
+            <wp:extent cx="5943600" cy="2942590"/>
+            <wp:effectExtent l="0" t="0" r="0" b="3810"/>
+            <wp:docPr id="4" name="Picture 4" descr="Text&#10;&#10;Description automatically generated"/>
+            <wp:cNvGraphicFramePr>
+              <a:graphicFrameLocks xmlns:a="http://schemas.openxmlformats.org/drawingml/2006/main" noChangeAspect="1"/>
+            </wp:cNvGraphicFramePr>
+            <a:graphic xmlns:a="http://schemas.openxmlformats.org/drawingml/2006/main">
+              <a:graphicData uri="http://schemas.openxmlformats.org/drawingml/2006/picture">
+                <pic:pic xmlns:pic="http://schemas.openxmlformats.org/drawingml/2006/picture">
+                  <pic:nvPicPr>
+                    <pic:cNvPr id="4" name="Picture 4" descr="Text&#10;&#10;Description automatically generated"/>
+                    <pic:cNvPicPr/>
+                  </pic:nvPicPr>
+                  <pic:blipFill>
+                    <a:blip r:embed="rId12">
+                      <a:extLst>
+                        <a:ext uri="{28A0092B-C50C-407E-A947-70E740481C1C}">
+                          <a14:useLocalDpi xmlns:a14="http://schemas.microsoft.com/office/drawing/2010/main" val="0"/>
+                        </a:ext>
+                      </a:extLst>
+                    </a:blip>
+                    <a:stretch>
+                      <a:fillRect/>
+                    </a:stretch>
+                  </pic:blipFill>
+                  <pic:spPr>
+                    <a:xfrm>
+                      <a:off x="0" y="0"/>
+                      <a:ext cx="5943600" cy="2942590"/>
+                    </a:xfrm>
+                    <a:prstGeom prst="rect">
+                      <a:avLst/>
+                    </a:prstGeom>
+                  </pic:spPr>
+                </pic:pic>
+              </a:graphicData>
+            </a:graphic>
+          </wp:inline>
+        </w:drawing>
+      </w:r>
+    </w:p>
+    <w:p>
+      <w:pPr>
+        <w:rPr>
+          <w:lang w:val="es-ES"/>
+        </w:rPr>
+      </w:pPr>
+    </w:p>
+    <w:p>
+      <w:pPr>
+        <w:rPr>
+          <w:lang w:val="es-ES"/>
+        </w:rPr>
+      </w:pPr>
+      <w:r>
+        <w:rPr>
+          <w:noProof/>
+          <w:lang w:val="es-ES"/>
+        </w:rPr>
+        <w:drawing>
+          <wp:inline distT="0" distB="0" distL="0" distR="0" wp14:anchorId="5E315F2F" wp14:editId="387AEABB">
+            <wp:extent cx="5943600" cy="3212465"/>
+            <wp:effectExtent l="0" t="0" r="0" b="635"/>
+            <wp:docPr id="5" name="Picture 5" descr="A screenshot of a computer&#10;&#10;Description automatically generated with medium confidence"/>
+            <wp:cNvGraphicFramePr>
+              <a:graphicFrameLocks xmlns:a="http://schemas.openxmlformats.org/drawingml/2006/main" noChangeAspect="1"/>
+            </wp:cNvGraphicFramePr>
+            <a:graphic xmlns:a="http://schemas.openxmlformats.org/drawingml/2006/main">
+              <a:graphicData uri="http://schemas.openxmlformats.org/drawingml/2006/picture">
+                <pic:pic xmlns:pic="http://schemas.openxmlformats.org/drawingml/2006/picture">
+                  <pic:nvPicPr>
+                    <pic:cNvPr id="5" name="Picture 5" descr="A screenshot of a computer&#10;&#10;Description automatically generated with medium confidence"/>
+                    <pic:cNvPicPr/>
+                  </pic:nvPicPr>
+                  <pic:blipFill>
+                    <a:blip r:embed="rId13">
+                      <a:extLst>
+                        <a:ext uri="{28A0092B-C50C-407E-A947-70E740481C1C}">
+                          <a14:useLocalDpi xmlns:a14="http://schemas.microsoft.com/office/drawing/2010/main" val="0"/>
+                        </a:ext>
+                      </a:extLst>
+                    </a:blip>
+                    <a:stretch>
+                      <a:fillRect/>
+                    </a:stretch>
+                  </pic:blipFill>
+                  <pic:spPr>
+                    <a:xfrm>
+                      <a:off x="0" y="0"/>
+                      <a:ext cx="5943600" cy="3212465"/>
+                    </a:xfrm>
+                    <a:prstGeom prst="rect">
+                      <a:avLst/>
+                    </a:prstGeom>
+                  </pic:spPr>
+                </pic:pic>
+              </a:graphicData>
+            </a:graphic>
+          </wp:inline>
+        </w:drawing>
+      </w:r>
     </w:p>
     <w:sectPr>
       <w:pgSz w:w="12240" w:h="15840"/>
@@ -1308,6 +1450,27 @@
     <w:name w:val="Normal"/>
     <w:qFormat/>
   </w:style>
+  <w:style w:type="paragraph" w:styleId="Heading1">
+    <w:name w:val="heading 1"/>
+    <w:basedOn w:val="Normal"/>
+    <w:next w:val="Normal"/>
+    <w:link w:val="Heading1Char"/>
+    <w:uiPriority w:val="9"/>
+    <w:qFormat/>
+    <w:rsid w:val="00F2255D"/>
+    <w:pPr>
+      <w:keepNext/>
+      <w:keepLines/>
+      <w:spacing w:before="240"/>
+      <w:outlineLvl w:val="0"/>
+    </w:pPr>
+    <w:rPr>
+      <w:rFonts w:asciiTheme="majorHAnsi" w:eastAsiaTheme="majorEastAsia" w:hAnsiTheme="majorHAnsi" w:cstheme="majorBidi"/>
+      <w:color w:val="2F5496" w:themeColor="accent1" w:themeShade="BF"/>
+      <w:sz w:val="32"/>
+      <w:szCs w:val="32"/>
+    </w:rPr>
+  </w:style>
   <w:style w:type="character" w:default="1" w:styleId="DefaultParagraphFont">
     <w:name w:val="Default Paragraph Font"/>
     <w:uiPriority w:val="1"/>
@@ -1356,6 +1519,52 @@
     <w:rPr>
       <w:color w:val="605E5C"/>
       <w:shd w:val="clear" w:color="auto" w:fill="E1DFDD"/>
+    </w:rPr>
+  </w:style>
+  <w:style w:type="character" w:customStyle="1" w:styleId="Heading1Char">
+    <w:name w:val="Heading 1 Char"/>
+    <w:basedOn w:val="DefaultParagraphFont"/>
+    <w:link w:val="Heading1"/>
+    <w:uiPriority w:val="9"/>
+    <w:rsid w:val="00F2255D"/>
+    <w:rPr>
+      <w:rFonts w:asciiTheme="majorHAnsi" w:eastAsiaTheme="majorEastAsia" w:hAnsiTheme="majorHAnsi" w:cstheme="majorBidi"/>
+      <w:color w:val="2F5496" w:themeColor="accent1" w:themeShade="BF"/>
+      <w:sz w:val="32"/>
+      <w:szCs w:val="32"/>
+    </w:rPr>
+  </w:style>
+  <w:style w:type="paragraph" w:styleId="Title">
+    <w:name w:val="Title"/>
+    <w:basedOn w:val="Normal"/>
+    <w:next w:val="Normal"/>
+    <w:link w:val="TitleChar"/>
+    <w:uiPriority w:val="10"/>
+    <w:qFormat/>
+    <w:rsid w:val="00F2255D"/>
+    <w:pPr>
+      <w:contextualSpacing/>
+    </w:pPr>
+    <w:rPr>
+      <w:rFonts w:asciiTheme="majorHAnsi" w:eastAsiaTheme="majorEastAsia" w:hAnsiTheme="majorHAnsi" w:cstheme="majorBidi"/>
+      <w:spacing w:val="-10"/>
+      <w:kern w:val="28"/>
+      <w:sz w:val="56"/>
+      <w:szCs w:val="56"/>
+    </w:rPr>
+  </w:style>
+  <w:style w:type="character" w:customStyle="1" w:styleId="TitleChar">
+    <w:name w:val="Title Char"/>
+    <w:basedOn w:val="DefaultParagraphFont"/>
+    <w:link w:val="Title"/>
+    <w:uiPriority w:val="10"/>
+    <w:rsid w:val="00F2255D"/>
+    <w:rPr>
+      <w:rFonts w:asciiTheme="majorHAnsi" w:eastAsiaTheme="majorEastAsia" w:hAnsiTheme="majorHAnsi" w:cstheme="majorBidi"/>
+      <w:spacing w:val="-10"/>
+      <w:kern w:val="28"/>
+      <w:sz w:val="56"/>
+      <w:szCs w:val="56"/>
     </w:rPr>
   </w:style>
 </w:styles>

</xml_diff>

<commit_message>
primer commit de Maria
</commit_message>
<xml_diff>
--- a/evidencia.docx
+++ b/evidencia.docx
@@ -30,45 +30,24 @@
           <w:lang w:val="es-ES"/>
         </w:rPr>
       </w:pPr>
-      <w:proofErr w:type="spellStart"/>
-      <w:r>
-        <w:rPr>
-          <w:lang w:val="es-ES"/>
-        </w:rPr>
-        <w:t>Sebastian</w:t>
-      </w:r>
-      <w:proofErr w:type="spellEnd"/>
-      <w:r>
-        <w:rPr>
-          <w:lang w:val="es-ES"/>
-        </w:rPr>
-        <w:t xml:space="preserve"> </w:t>
-      </w:r>
-      <w:proofErr w:type="spellStart"/>
-      <w:r>
-        <w:rPr>
-          <w:lang w:val="es-ES"/>
-        </w:rPr>
-        <w:t>Bacelona</w:t>
-      </w:r>
-      <w:proofErr w:type="spellEnd"/>
-      <w:r>
-        <w:rPr>
-          <w:lang w:val="es-ES"/>
-        </w:rPr>
-        <w:t xml:space="preserve"> </w:t>
-      </w:r>
-    </w:p>
-    <w:p>
-      <w:pPr>
-        <w:rPr>
-          <w:lang w:val="es-ES"/>
-        </w:rPr>
-      </w:pPr>
-    </w:p>
-    <w:p>
-      <w:pPr>
-        <w:rPr>
+      <w:r>
+        <w:rPr>
+          <w:lang w:val="es-ES"/>
+        </w:rPr>
+        <w:t xml:space="preserve">Sebastian Bacelona </w:t>
+      </w:r>
+    </w:p>
+    <w:p>
+      <w:pPr>
+        <w:rPr>
+          <w:lang w:val="es-ES"/>
+        </w:rPr>
+      </w:pPr>
+    </w:p>
+    <w:p>
+      <w:pPr>
+        <w:rPr>
+          <w:rStyle w:val="Hipervnculo"/>
           <w:lang w:val="es-ES"/>
         </w:rPr>
       </w:pPr>
@@ -94,169 +73,64 @@
           <w:lang w:val="es-ES"/>
         </w:rPr>
       </w:pPr>
-      <w:proofErr w:type="spellStart"/>
-      <w:r>
-        <w:rPr>
-          <w:lang w:val="es-ES"/>
-        </w:rPr>
-        <w:t>git</w:t>
-      </w:r>
-      <w:proofErr w:type="spellEnd"/>
-      <w:r>
-        <w:rPr>
-          <w:lang w:val="es-ES"/>
-        </w:rPr>
-        <w:t xml:space="preserve"> </w:t>
-      </w:r>
-      <w:proofErr w:type="spellStart"/>
-      <w:r>
-        <w:rPr>
-          <w:lang w:val="es-ES"/>
-        </w:rPr>
-        <w:t>checkout</w:t>
-      </w:r>
-      <w:proofErr w:type="spellEnd"/>
-      <w:r>
-        <w:rPr>
-          <w:lang w:val="es-ES"/>
-        </w:rPr>
-        <w:t xml:space="preserve"> -b </w:t>
-      </w:r>
-      <w:proofErr w:type="spellStart"/>
-      <w:r>
-        <w:rPr>
-          <w:lang w:val="es-ES"/>
-        </w:rPr>
-        <w:t>sebastian-barcelona</w:t>
-      </w:r>
-      <w:proofErr w:type="spellEnd"/>
-    </w:p>
-    <w:p>
-      <w:pPr>
-        <w:rPr>
-          <w:lang w:val="es-ES"/>
-        </w:rPr>
-      </w:pPr>
-      <w:proofErr w:type="spellStart"/>
-      <w:r>
-        <w:rPr>
-          <w:lang w:val="es-ES"/>
-        </w:rPr>
-        <w:t>git</w:t>
-      </w:r>
-      <w:proofErr w:type="spellEnd"/>
-      <w:r>
-        <w:rPr>
-          <w:lang w:val="es-ES"/>
-        </w:rPr>
-        <w:t xml:space="preserve"> </w:t>
-      </w:r>
-      <w:proofErr w:type="spellStart"/>
-      <w:r>
-        <w:rPr>
-          <w:lang w:val="es-ES"/>
-        </w:rPr>
-        <w:t>add</w:t>
-      </w:r>
-      <w:proofErr w:type="spellEnd"/>
-      <w:r>
-        <w:rPr>
-          <w:lang w:val="es-ES"/>
-        </w:rPr>
-        <w:t xml:space="preserve"> -A</w:t>
-      </w:r>
-    </w:p>
-    <w:p>
-      <w:pPr>
-        <w:rPr>
-          <w:lang w:val="es-ES"/>
-        </w:rPr>
-      </w:pPr>
-      <w:proofErr w:type="spellStart"/>
-      <w:r>
-        <w:rPr>
-          <w:lang w:val="es-ES"/>
-        </w:rPr>
-        <w:t>git</w:t>
-      </w:r>
-      <w:proofErr w:type="spellEnd"/>
-      <w:r>
-        <w:rPr>
-          <w:lang w:val="es-ES"/>
-        </w:rPr>
-        <w:t xml:space="preserve"> </w:t>
-      </w:r>
-      <w:proofErr w:type="spellStart"/>
-      <w:r>
-        <w:rPr>
-          <w:lang w:val="es-ES"/>
-        </w:rPr>
-        <w:t>commit</w:t>
-      </w:r>
-      <w:proofErr w:type="spellEnd"/>
-      <w:r>
-        <w:rPr>
-          <w:lang w:val="es-ES"/>
-        </w:rPr>
-        <w:t xml:space="preserve"> -m "agrego cambio en Actividad1"</w:t>
-      </w:r>
-    </w:p>
-    <w:p>
-      <w:pPr>
-        <w:rPr>
-          <w:lang w:val="es-ES"/>
-        </w:rPr>
-      </w:pPr>
-      <w:proofErr w:type="spellStart"/>
-      <w:r>
-        <w:rPr>
-          <w:lang w:val="es-ES"/>
-        </w:rPr>
-        <w:t>git</w:t>
-      </w:r>
-      <w:proofErr w:type="spellEnd"/>
-      <w:r>
-        <w:rPr>
-          <w:lang w:val="es-ES"/>
-        </w:rPr>
-        <w:t xml:space="preserve"> </w:t>
-      </w:r>
-      <w:proofErr w:type="spellStart"/>
-      <w:r>
-        <w:rPr>
-          <w:lang w:val="es-ES"/>
-        </w:rPr>
-        <w:t>push</w:t>
-      </w:r>
-      <w:proofErr w:type="spellEnd"/>
-      <w:r>
-        <w:rPr>
-          <w:lang w:val="es-ES"/>
-        </w:rPr>
-        <w:t xml:space="preserve"> </w:t>
-      </w:r>
-      <w:proofErr w:type="spellStart"/>
-      <w:r>
-        <w:rPr>
-          <w:lang w:val="es-ES"/>
-        </w:rPr>
-        <w:t>origin</w:t>
-      </w:r>
-      <w:proofErr w:type="spellEnd"/>
-      <w:r>
-        <w:rPr>
-          <w:lang w:val="es-ES"/>
-        </w:rPr>
-        <w:t xml:space="preserve"> </w:t>
-      </w:r>
-      <w:proofErr w:type="spellStart"/>
-      <w:r>
-        <w:rPr>
-          <w:lang w:val="es-ES"/>
-        </w:rPr>
-        <w:t>sebastian-barcelona</w:t>
-      </w:r>
-      <w:proofErr w:type="spellEnd"/>
+      <w:r>
+        <w:rPr>
+          <w:lang w:val="es-ES"/>
+        </w:rPr>
+        <w:t>cd Grupo2-Pandas-DevOpsAgo2022/</w:t>
+      </w:r>
+    </w:p>
+    <w:p>
+      <w:pPr>
+        <w:rPr>
+          <w:lang w:val="es-ES"/>
+        </w:rPr>
+      </w:pPr>
+      <w:r>
+        <w:rPr>
+          <w:lang w:val="es-ES"/>
+        </w:rPr>
+        <w:t>git checkout -b sebastian-barcelona</w:t>
+      </w:r>
+    </w:p>
+    <w:p>
+      <w:pPr>
+        <w:rPr>
+          <w:lang w:val="es-ES"/>
+        </w:rPr>
+      </w:pPr>
+      <w:r>
+        <w:rPr>
+          <w:lang w:val="es-ES"/>
+        </w:rPr>
+        <w:t>git add -A</w:t>
+      </w:r>
+    </w:p>
+    <w:p>
+      <w:pPr>
+        <w:rPr>
+          <w:lang w:val="es-ES"/>
+        </w:rPr>
+      </w:pPr>
+      <w:r>
+        <w:rPr>
+          <w:lang w:val="es-ES"/>
+        </w:rPr>
+        <w:t>git commit -m "agrego cambio en Actividad1"</w:t>
+      </w:r>
+    </w:p>
+    <w:p>
+      <w:pPr>
+        <w:rPr>
+          <w:lang w:val="es-ES"/>
+        </w:rPr>
+      </w:pPr>
+      <w:r>
+        <w:rPr>
+          <w:lang w:val="es-ES"/>
+        </w:rPr>
+        <w:t>git push origin sebastian-barcelona</w:t>
+      </w:r>
     </w:p>
     <w:p>
       <w:pPr>
@@ -343,63 +217,7 @@
         <w:rPr>
           <w:lang w:val="es-ES"/>
         </w:rPr>
-        <w:t xml:space="preserve">Luego cree un </w:t>
-      </w:r>
-      <w:proofErr w:type="spellStart"/>
-      <w:r>
-        <w:rPr>
-          <w:lang w:val="es-ES"/>
-        </w:rPr>
-        <w:t>Pull</w:t>
-      </w:r>
-      <w:proofErr w:type="spellEnd"/>
-      <w:r>
-        <w:rPr>
-          <w:lang w:val="es-ES"/>
-        </w:rPr>
-        <w:t xml:space="preserve"> </w:t>
-      </w:r>
-      <w:proofErr w:type="spellStart"/>
-      <w:r>
-        <w:rPr>
-          <w:lang w:val="es-ES"/>
-        </w:rPr>
-        <w:t>Request</w:t>
-      </w:r>
-      <w:proofErr w:type="spellEnd"/>
-      <w:r>
-        <w:rPr>
-          <w:lang w:val="es-ES"/>
-        </w:rPr>
-        <w:t xml:space="preserve"> en la web para pasar los cambios desde mi </w:t>
-      </w:r>
-      <w:proofErr w:type="spellStart"/>
-      <w:r>
-        <w:rPr>
-          <w:lang w:val="es-ES"/>
-        </w:rPr>
-        <w:t>branch</w:t>
-      </w:r>
-      <w:proofErr w:type="spellEnd"/>
-      <w:r>
-        <w:rPr>
-          <w:lang w:val="es-ES"/>
-        </w:rPr>
-        <w:t xml:space="preserve"> a la rama </w:t>
-      </w:r>
-      <w:proofErr w:type="spellStart"/>
-      <w:r>
-        <w:rPr>
-          <w:lang w:val="es-ES"/>
-        </w:rPr>
-        <w:t>main</w:t>
-      </w:r>
-      <w:proofErr w:type="spellEnd"/>
-      <w:r>
-        <w:rPr>
-          <w:lang w:val="es-ES"/>
-        </w:rPr>
-        <w:t>.</w:t>
+        <w:t>Luego cree un Pull Request en la web para pasar los cambios desde mi branch a la rama main.</w:t>
       </w:r>
     </w:p>
     <w:p>
@@ -746,19 +564,32 @@
       </w:pPr>
     </w:p>
     <w:p>
-      <w:pPr>
-        <w:rPr>
-          <w:lang w:val="es-ES"/>
-        </w:rPr>
-      </w:pPr>
       <w:r>
         <w:rPr>
           <w:lang w:val="es-ES"/>
         </w:rPr>
         <w:t xml:space="preserve">git clone </w:t>
       </w:r>
-      <w:r>
-        <w:t>https://github.com/careb36/Grupo2-Pandas-DevOpsAgo2022.git</w:t>
+      <w:hyperlink r:id="rId11" w:history="1">
+        <w:r>
+          <w:rPr>
+            <w:rStyle w:val="Hipervnculo"/>
+          </w:rPr>
+          <w:t>https://github.com/careb36/Grupo2-Pandas-DevOpsAgo2022.git</w:t>
+        </w:r>
+      </w:hyperlink>
+    </w:p>
+    <w:p>
+      <w:pPr>
+        <w:rPr>
+          <w:lang w:val="es-ES"/>
+        </w:rPr>
+      </w:pPr>
+      <w:r>
+        <w:rPr>
+          <w:lang w:val="es-ES"/>
+        </w:rPr>
+        <w:t>cd Grupo2-Pandas-DevOpsAgo2022/</w:t>
       </w:r>
     </w:p>
     <w:p>
@@ -771,104 +602,46 @@
         <w:rPr>
           <w:lang w:val="en-US"/>
         </w:rPr>
-        <w:t xml:space="preserve">git checkout -b </w:t>
-      </w:r>
-      <w:proofErr w:type="spellStart"/>
-      <w:r>
+        <w:t>git checkout -b carolina-pereira</w:t>
+      </w:r>
+    </w:p>
+    <w:p>
+      <w:pPr>
         <w:rPr>
           <w:lang w:val="en-US"/>
         </w:rPr>
-        <w:t>carolina-pereira</w:t>
-      </w:r>
-      <w:proofErr w:type="spellEnd"/>
-    </w:p>
-    <w:p>
-      <w:pPr>
+      </w:pPr>
+      <w:r>
         <w:rPr>
           <w:lang w:val="en-US"/>
         </w:rPr>
-      </w:pPr>
-      <w:r>
+        <w:t>git add -A</w:t>
+      </w:r>
+    </w:p>
+    <w:p>
+      <w:pPr>
         <w:rPr>
           <w:lang w:val="en-US"/>
         </w:rPr>
-        <w:t>git add -A</w:t>
-      </w:r>
-    </w:p>
-    <w:p>
-      <w:pPr>
+      </w:pPr>
+      <w:r>
         <w:rPr>
           <w:lang w:val="en-US"/>
         </w:rPr>
-      </w:pPr>
-      <w:r>
-        <w:rPr>
-          <w:lang w:val="en-US"/>
-        </w:rPr>
-        <w:t>git commit -m "</w:t>
-      </w:r>
-      <w:proofErr w:type="spellStart"/>
-      <w:r>
-        <w:rPr>
-          <w:lang w:val="en-US"/>
-        </w:rPr>
-        <w:t>hago</w:t>
-      </w:r>
-      <w:proofErr w:type="spellEnd"/>
-      <w:r>
-        <w:rPr>
-          <w:lang w:val="en-US"/>
-        </w:rPr>
-        <w:t xml:space="preserve"> mi primer commit"</w:t>
-      </w:r>
-    </w:p>
-    <w:p>
-      <w:pPr>
-        <w:rPr>
-          <w:lang w:val="es-ES"/>
-        </w:rPr>
-      </w:pPr>
-      <w:proofErr w:type="spellStart"/>
-      <w:r>
-        <w:rPr>
-          <w:lang w:val="es-ES"/>
-        </w:rPr>
-        <w:t>git</w:t>
-      </w:r>
-      <w:proofErr w:type="spellEnd"/>
-      <w:r>
-        <w:rPr>
-          <w:lang w:val="es-ES"/>
-        </w:rPr>
-        <w:t xml:space="preserve"> </w:t>
-      </w:r>
-      <w:proofErr w:type="spellStart"/>
-      <w:r>
-        <w:rPr>
-          <w:lang w:val="es-ES"/>
-        </w:rPr>
-        <w:t>push</w:t>
-      </w:r>
-      <w:proofErr w:type="spellEnd"/>
-      <w:r>
-        <w:rPr>
-          <w:lang w:val="es-ES"/>
-        </w:rPr>
-        <w:t xml:space="preserve"> </w:t>
-      </w:r>
-      <w:proofErr w:type="spellStart"/>
-      <w:r>
-        <w:rPr>
-          <w:lang w:val="es-ES"/>
-        </w:rPr>
-        <w:t>origin</w:t>
-      </w:r>
-      <w:proofErr w:type="spellEnd"/>
-      <w:r>
-        <w:rPr>
-          <w:lang w:val="es-ES"/>
-        </w:rPr>
-        <w:t xml:space="preserve"> </w:t>
+        <w:t>git commit -m "hago mi primer commit"</w:t>
+      </w:r>
+    </w:p>
+    <w:p>
+      <w:pPr>
+        <w:rPr>
+          <w:lang w:val="es-ES"/>
+        </w:rPr>
+      </w:pPr>
+      <w:r>
+        <w:rPr>
+          <w:lang w:val="es-ES"/>
+        </w:rPr>
+        <w:t xml:space="preserve">git push origin </w:t>
       </w:r>
       <w:r>
         <w:rPr>
@@ -882,14 +655,12 @@
         </w:rPr>
         <w:t>-</w:t>
       </w:r>
-      <w:proofErr w:type="spellStart"/>
       <w:r>
         <w:rPr>
           <w:lang w:val="es-ES"/>
         </w:rPr>
         <w:t>pereira</w:t>
       </w:r>
-      <w:proofErr w:type="spellEnd"/>
     </w:p>
     <w:p>
       <w:pPr>
@@ -925,7 +696,7 @@
                     <pic:cNvPicPr/>
                   </pic:nvPicPr>
                   <pic:blipFill>
-                    <a:blip r:embed="rId11">
+                    <a:blip r:embed="rId12">
                       <a:extLst>
                         <a:ext uri="{28A0092B-C50C-407E-A947-70E740481C1C}">
                           <a14:useLocalDpi xmlns:a14="http://schemas.microsoft.com/office/drawing/2010/main" val="0"/>
@@ -987,7 +758,7 @@
                     <pic:cNvPicPr/>
                   </pic:nvPicPr>
                   <pic:blipFill>
-                    <a:blip r:embed="rId12">
+                    <a:blip r:embed="rId13">
                       <a:extLst>
                         <a:ext uri="{28A0092B-C50C-407E-A947-70E740481C1C}">
                           <a14:useLocalDpi xmlns:a14="http://schemas.microsoft.com/office/drawing/2010/main" val="0"/>
@@ -1048,7 +819,7 @@
                     <pic:cNvPicPr/>
                   </pic:nvPicPr>
                   <pic:blipFill>
-                    <a:blip r:embed="rId13">
+                    <a:blip r:embed="rId14">
                       <a:extLst>
                         <a:ext uri="{28A0092B-C50C-407E-A947-70E740481C1C}">
                           <a14:useLocalDpi xmlns:a14="http://schemas.microsoft.com/office/drawing/2010/main" val="0"/>
@@ -1110,7 +881,7 @@
                     <pic:cNvPicPr/>
                   </pic:nvPicPr>
                   <pic:blipFill>
-                    <a:blip r:embed="rId14">
+                    <a:blip r:embed="rId15">
                       <a:extLst>
                         <a:ext uri="{28A0092B-C50C-407E-A947-70E740481C1C}">
                           <a14:useLocalDpi xmlns:a14="http://schemas.microsoft.com/office/drawing/2010/main" val="0"/>
@@ -1171,7 +942,7 @@
                     <pic:cNvPicPr/>
                   </pic:nvPicPr>
                   <pic:blipFill>
-                    <a:blip r:embed="rId15">
+                    <a:blip r:embed="rId16">
                       <a:extLst>
                         <a:ext uri="{28A0092B-C50C-407E-A947-70E740481C1C}">
                           <a14:useLocalDpi xmlns:a14="http://schemas.microsoft.com/office/drawing/2010/main" val="0"/>
@@ -1240,7 +1011,7 @@
                     <pic:cNvPicPr/>
                   </pic:nvPicPr>
                   <pic:blipFill>
-                    <a:blip r:embed="rId16">
+                    <a:blip r:embed="rId17">
                       <a:extLst>
                         <a:ext uri="{28A0092B-C50C-407E-A947-70E740481C1C}">
                           <a14:useLocalDpi xmlns:a14="http://schemas.microsoft.com/office/drawing/2010/main" val="0"/>
@@ -1306,170 +1077,98 @@
       </w:pPr>
     </w:p>
     <w:p>
-      <w:pPr>
+      <w:r>
         <w:rPr>
           <w:lang w:val="en-GB"/>
         </w:rPr>
-      </w:pPr>
-      <w:r>
-        <w:rPr>
-          <w:lang w:val="en-GB"/>
-        </w:rPr>
         <w:t xml:space="preserve">git clone </w:t>
       </w:r>
-      <w:r>
-        <w:t>https://github.com/careb36/Grupo2-Pandas-DevOpsAgo2022.git</w:t>
-      </w:r>
-    </w:p>
-    <w:p>
-      <w:pPr>
-        <w:rPr>
-          <w:lang w:val="es-UY"/>
-        </w:rPr>
-      </w:pPr>
-      <w:proofErr w:type="spellStart"/>
-      <w:r>
-        <w:rPr>
-          <w:lang w:val="es-UY"/>
-        </w:rPr>
-        <w:t>git</w:t>
-      </w:r>
-      <w:proofErr w:type="spellEnd"/>
-      <w:r>
-        <w:rPr>
-          <w:lang w:val="es-UY"/>
-        </w:rPr>
-        <w:t xml:space="preserve"> </w:t>
-      </w:r>
-      <w:proofErr w:type="spellStart"/>
-      <w:r>
-        <w:rPr>
-          <w:lang w:val="es-UY"/>
-        </w:rPr>
-        <w:t>checkout</w:t>
-      </w:r>
-      <w:proofErr w:type="spellEnd"/>
-      <w:r>
-        <w:rPr>
-          <w:lang w:val="es-UY"/>
-        </w:rPr>
-        <w:t xml:space="preserve"> -b </w:t>
-      </w:r>
-      <w:proofErr w:type="spellStart"/>
-      <w:r>
-        <w:rPr>
-          <w:lang w:val="es-UY"/>
-        </w:rPr>
+      <w:hyperlink r:id="rId18" w:history="1">
+        <w:r>
+          <w:rPr>
+            <w:rStyle w:val="Hipervnculo"/>
+          </w:rPr>
+          <w:t>https://github.com/careb36/Grupo2-Pandas-DevOpsAgo2022.git</w:t>
+        </w:r>
+      </w:hyperlink>
+    </w:p>
+    <w:p>
+      <w:pPr>
+        <w:rPr>
+          <w:lang w:val="es-ES"/>
+        </w:rPr>
+      </w:pPr>
+      <w:r>
+        <w:rPr>
+          <w:lang w:val="es-ES"/>
+        </w:rPr>
+        <w:t>cd Grupo2-Pandas-DevOpsAgo2022/</w:t>
+      </w:r>
+    </w:p>
+    <w:p>
+      <w:r>
+        <w:t>git checkout -b carlos-rodri</w:t>
+      </w:r>
+      <w:r>
+        <w:t>guez</w:t>
+      </w:r>
+    </w:p>
+    <w:p>
+      <w:pPr>
+        <w:rPr>
+          <w:lang w:val="en-US"/>
+        </w:rPr>
+      </w:pPr>
+      <w:r>
+        <w:rPr>
+          <w:lang w:val="en-US"/>
+        </w:rPr>
+        <w:t>git add -A</w:t>
+      </w:r>
+    </w:p>
+    <w:p>
+      <w:pPr>
+        <w:rPr>
+          <w:lang w:val="en-US"/>
+        </w:rPr>
+      </w:pPr>
+      <w:r>
+        <w:rPr>
+          <w:lang w:val="en-US"/>
+        </w:rPr>
+        <w:t>git commit -m "primer commit</w:t>
+      </w:r>
+      <w:r>
+        <w:rPr>
+          <w:lang w:val="en-US"/>
+        </w:rPr>
+        <w:t xml:space="preserve"> de Carlos</w:t>
+      </w:r>
+      <w:r>
+        <w:rPr>
+          <w:lang w:val="en-US"/>
+        </w:rPr>
+        <w:t>"</w:t>
+      </w:r>
+    </w:p>
+    <w:p>
+      <w:pPr>
+        <w:rPr>
+          <w:lang w:val="es-ES"/>
+        </w:rPr>
+      </w:pPr>
+      <w:r>
+        <w:rPr>
+          <w:lang w:val="es-ES"/>
+        </w:rPr>
+        <w:t xml:space="preserve">git push origin </w:t>
+      </w:r>
+      <w:r>
         <w:t>carlos-rodri</w:t>
       </w:r>
       <w:r>
-        <w:rPr>
-          <w:lang w:val="es-UY"/>
-        </w:rPr>
         <w:t>guez</w:t>
       </w:r>
-      <w:proofErr w:type="spellEnd"/>
-    </w:p>
-    <w:p>
-      <w:pPr>
-        <w:rPr>
-          <w:lang w:val="en-US"/>
-        </w:rPr>
-      </w:pPr>
-      <w:r>
-        <w:rPr>
-          <w:lang w:val="en-US"/>
-        </w:rPr>
-        <w:t>git add -A</w:t>
-      </w:r>
-    </w:p>
-    <w:p>
-      <w:pPr>
-        <w:rPr>
-          <w:lang w:val="en-US"/>
-        </w:rPr>
-      </w:pPr>
-      <w:r>
-        <w:rPr>
-          <w:lang w:val="en-US"/>
-        </w:rPr>
-        <w:t>git commit -m "primer commit</w:t>
-      </w:r>
-      <w:r>
-        <w:rPr>
-          <w:lang w:val="en-US"/>
-        </w:rPr>
-        <w:t xml:space="preserve"> de Carlos</w:t>
-      </w:r>
-      <w:r>
-        <w:rPr>
-          <w:lang w:val="en-US"/>
-        </w:rPr>
-        <w:t>"</w:t>
-      </w:r>
-    </w:p>
-    <w:p>
-      <w:pPr>
-        <w:rPr>
-          <w:lang w:val="es-ES"/>
-        </w:rPr>
-      </w:pPr>
-      <w:proofErr w:type="spellStart"/>
-      <w:r>
-        <w:rPr>
-          <w:lang w:val="es-ES"/>
-        </w:rPr>
-        <w:t>git</w:t>
-      </w:r>
-      <w:proofErr w:type="spellEnd"/>
-      <w:r>
-        <w:rPr>
-          <w:lang w:val="es-ES"/>
-        </w:rPr>
-        <w:t xml:space="preserve"> </w:t>
-      </w:r>
-      <w:proofErr w:type="spellStart"/>
-      <w:r>
-        <w:rPr>
-          <w:lang w:val="es-ES"/>
-        </w:rPr>
-        <w:t>push</w:t>
-      </w:r>
-      <w:proofErr w:type="spellEnd"/>
-      <w:r>
-        <w:rPr>
-          <w:lang w:val="es-ES"/>
-        </w:rPr>
-        <w:t xml:space="preserve"> </w:t>
-      </w:r>
-      <w:proofErr w:type="spellStart"/>
-      <w:r>
-        <w:rPr>
-          <w:lang w:val="es-ES"/>
-        </w:rPr>
-        <w:t>origin</w:t>
-      </w:r>
-      <w:proofErr w:type="spellEnd"/>
-      <w:r>
-        <w:rPr>
-          <w:lang w:val="es-ES"/>
-        </w:rPr>
-        <w:t xml:space="preserve"> </w:t>
-      </w:r>
-      <w:proofErr w:type="spellStart"/>
-      <w:r>
-        <w:rPr>
-          <w:lang w:val="es-UY"/>
-        </w:rPr>
-        <w:t>carlos-rodri</w:t>
-      </w:r>
-      <w:r>
-        <w:rPr>
-          <w:lang w:val="es-UY"/>
-        </w:rPr>
-        <w:t>guez</w:t>
-      </w:r>
-      <w:proofErr w:type="spellEnd"/>
     </w:p>
     <w:p>
       <w:pPr>
@@ -1505,7 +1204,7 @@
                     <pic:cNvPicPr/>
                   </pic:nvPicPr>
                   <pic:blipFill>
-                    <a:blip r:embed="rId17">
+                    <a:blip r:embed="rId19">
                       <a:extLst>
                         <a:ext uri="{28A0092B-C50C-407E-A947-70E740481C1C}">
                           <a14:useLocalDpi xmlns:a14="http://schemas.microsoft.com/office/drawing/2010/main" val="0"/>
@@ -1579,7 +1278,7 @@
                     <pic:cNvPicPr/>
                   </pic:nvPicPr>
                   <pic:blipFill>
-                    <a:blip r:embed="rId18"/>
+                    <a:blip r:embed="rId20"/>
                     <a:stretch>
                       <a:fillRect/>
                     </a:stretch>
@@ -1626,7 +1325,7 @@
                     <pic:cNvPicPr/>
                   </pic:nvPicPr>
                   <pic:blipFill>
-                    <a:blip r:embed="rId19"/>
+                    <a:blip r:embed="rId21"/>
                     <a:stretch>
                       <a:fillRect/>
                     </a:stretch>
@@ -1681,7 +1380,7 @@
                     <pic:cNvPicPr/>
                   </pic:nvPicPr>
                   <pic:blipFill>
-                    <a:blip r:embed="rId20"/>
+                    <a:blip r:embed="rId22"/>
                     <a:stretch>
                       <a:fillRect/>
                     </a:stretch>
@@ -1726,6 +1425,252 @@
     <w:p>
       <w:pPr>
         <w:rPr>
+          <w:sz w:val="32"/>
+          <w:szCs w:val="32"/>
+          <w:lang w:val="es-ES"/>
+        </w:rPr>
+      </w:pPr>
+      <w:r>
+        <w:rPr>
+          <w:sz w:val="32"/>
+          <w:szCs w:val="32"/>
+          <w:lang w:val="es-ES"/>
+        </w:rPr>
+        <w:t>María Morales</w:t>
+      </w:r>
+    </w:p>
+    <w:p>
+      <w:pPr>
+        <w:rPr>
+          <w:lang w:val="es-ES"/>
+        </w:rPr>
+      </w:pPr>
+    </w:p>
+    <w:p>
+      <w:r>
+        <w:rPr>
+          <w:lang w:val="en-GB"/>
+        </w:rPr>
+        <w:t xml:space="preserve">git clone </w:t>
+      </w:r>
+      <w:hyperlink r:id="rId23" w:history="1">
+        <w:r>
+          <w:rPr>
+            <w:rStyle w:val="Hipervnculo"/>
+          </w:rPr>
+          <w:t>https://github.com/careb36/Grupo2-Pandas-DevOpsAgo2022.git</w:t>
+        </w:r>
+      </w:hyperlink>
+    </w:p>
+    <w:p>
+      <w:pPr>
+        <w:rPr>
+          <w:lang w:val="es-ES"/>
+        </w:rPr>
+      </w:pPr>
+      <w:r>
+        <w:rPr>
+          <w:lang w:val="es-ES"/>
+        </w:rPr>
+        <w:t>cd Grupo2-Pandas-DevOpsAgo2022/</w:t>
+      </w:r>
+    </w:p>
+    <w:p>
+      <w:r>
+        <w:t xml:space="preserve">git checkout -b </w:t>
+      </w:r>
+      <w:r>
+        <w:t>maría-morales</w:t>
+      </w:r>
+    </w:p>
+    <w:p>
+      <w:pPr>
+        <w:rPr>
+          <w:lang w:val="en-US"/>
+        </w:rPr>
+      </w:pPr>
+      <w:r>
+        <w:rPr>
+          <w:lang w:val="en-US"/>
+        </w:rPr>
+        <w:t>git add -A</w:t>
+      </w:r>
+    </w:p>
+    <w:p>
+      <w:pPr>
+        <w:rPr>
+          <w:lang w:val="en-US"/>
+        </w:rPr>
+      </w:pPr>
+      <w:r>
+        <w:rPr>
+          <w:lang w:val="en-US"/>
+        </w:rPr>
+        <w:t>git commit -m "primer commit</w:t>
+      </w:r>
+      <w:r>
+        <w:rPr>
+          <w:lang w:val="en-US"/>
+        </w:rPr>
+        <w:t xml:space="preserve"> de </w:t>
+      </w:r>
+      <w:r>
+        <w:rPr>
+          <w:lang w:val="en-US"/>
+        </w:rPr>
+        <w:t>Maria</w:t>
+      </w:r>
+      <w:r>
+        <w:rPr>
+          <w:lang w:val="en-US"/>
+        </w:rPr>
+        <w:t>"</w:t>
+      </w:r>
+    </w:p>
+    <w:p>
+      <w:r>
+        <w:rPr>
+          <w:lang w:val="es-ES"/>
+        </w:rPr>
+        <w:t xml:space="preserve">git push origin </w:t>
+      </w:r>
+      <w:r>
+        <w:t>maría-morales</w:t>
+      </w:r>
+    </w:p>
+    <w:p/>
+    <w:p>
+      <w:pPr>
+        <w:rPr>
+          <w:lang w:val="es-ES"/>
+        </w:rPr>
+      </w:pPr>
+      <w:r>
+        <w:rPr>
+          <w:noProof/>
+        </w:rPr>
+        <w:drawing>
+          <wp:inline distT="0" distB="0" distL="0" distR="0" wp14:anchorId="61EDDF8E" wp14:editId="07E55E57">
+            <wp:extent cx="5166360" cy="1409700"/>
+            <wp:effectExtent l="0" t="0" r="0" b="0"/>
+            <wp:docPr id="17" name="Imagen 17"/>
+            <wp:cNvGraphicFramePr>
+              <a:graphicFrameLocks xmlns:a="http://schemas.openxmlformats.org/drawingml/2006/main" noChangeAspect="1"/>
+            </wp:cNvGraphicFramePr>
+            <a:graphic xmlns:a="http://schemas.openxmlformats.org/drawingml/2006/main">
+              <a:graphicData uri="http://schemas.openxmlformats.org/drawingml/2006/picture">
+                <pic:pic xmlns:pic="http://schemas.openxmlformats.org/drawingml/2006/picture">
+                  <pic:nvPicPr>
+                    <pic:cNvPr id="0" name="Picture 1"/>
+                    <pic:cNvPicPr>
+                      <a:picLocks noChangeAspect="1" noChangeArrowheads="1"/>
+                    </pic:cNvPicPr>
+                  </pic:nvPicPr>
+                  <pic:blipFill>
+                    <a:blip r:embed="rId24">
+                      <a:extLst>
+                        <a:ext uri="{28A0092B-C50C-407E-A947-70E740481C1C}">
+                          <a14:useLocalDpi xmlns:a14="http://schemas.microsoft.com/office/drawing/2010/main" val="0"/>
+                        </a:ext>
+                      </a:extLst>
+                    </a:blip>
+                    <a:srcRect/>
+                    <a:stretch>
+                      <a:fillRect/>
+                    </a:stretch>
+                  </pic:blipFill>
+                  <pic:spPr bwMode="auto">
+                    <a:xfrm>
+                      <a:off x="0" y="0"/>
+                      <a:ext cx="5166360" cy="1409700"/>
+                    </a:xfrm>
+                    <a:prstGeom prst="rect">
+                      <a:avLst/>
+                    </a:prstGeom>
+                    <a:noFill/>
+                    <a:ln>
+                      <a:noFill/>
+                    </a:ln>
+                  </pic:spPr>
+                </pic:pic>
+              </a:graphicData>
+            </a:graphic>
+          </wp:inline>
+        </w:drawing>
+      </w:r>
+    </w:p>
+    <w:p>
+      <w:pPr>
+        <w:rPr>
+          <w:lang w:val="es-ES"/>
+        </w:rPr>
+      </w:pPr>
+    </w:p>
+    <w:p>
+      <w:pPr>
+        <w:rPr>
+          <w:lang w:val="es-ES"/>
+        </w:rPr>
+      </w:pPr>
+      <w:r>
+        <w:rPr>
+          <w:noProof/>
+          <w:lang w:val="es-ES"/>
+        </w:rPr>
+        <w:lastRenderedPageBreak/>
+        <w:drawing>
+          <wp:inline distT="0" distB="0" distL="0" distR="0" wp14:anchorId="68674843" wp14:editId="2F56DE0C">
+            <wp:extent cx="5532120" cy="2240280"/>
+            <wp:effectExtent l="0" t="0" r="0" b="7620"/>
+            <wp:docPr id="19" name="Imagen 19"/>
+            <wp:cNvGraphicFramePr>
+              <a:graphicFrameLocks xmlns:a="http://schemas.openxmlformats.org/drawingml/2006/main" noChangeAspect="1"/>
+            </wp:cNvGraphicFramePr>
+            <a:graphic xmlns:a="http://schemas.openxmlformats.org/drawingml/2006/main">
+              <a:graphicData uri="http://schemas.openxmlformats.org/drawingml/2006/picture">
+                <pic:pic xmlns:pic="http://schemas.openxmlformats.org/drawingml/2006/picture">
+                  <pic:nvPicPr>
+                    <pic:cNvPr id="0" name="Picture 3"/>
+                    <pic:cNvPicPr>
+                      <a:picLocks noChangeAspect="1" noChangeArrowheads="1"/>
+                    </pic:cNvPicPr>
+                  </pic:nvPicPr>
+                  <pic:blipFill>
+                    <a:blip r:embed="rId25">
+                      <a:extLst>
+                        <a:ext uri="{28A0092B-C50C-407E-A947-70E740481C1C}">
+                          <a14:useLocalDpi xmlns:a14="http://schemas.microsoft.com/office/drawing/2010/main" val="0"/>
+                        </a:ext>
+                      </a:extLst>
+                    </a:blip>
+                    <a:srcRect/>
+                    <a:stretch>
+                      <a:fillRect/>
+                    </a:stretch>
+                  </pic:blipFill>
+                  <pic:spPr bwMode="auto">
+                    <a:xfrm>
+                      <a:off x="0" y="0"/>
+                      <a:ext cx="5532120" cy="2240280"/>
+                    </a:xfrm>
+                    <a:prstGeom prst="rect">
+                      <a:avLst/>
+                    </a:prstGeom>
+                    <a:noFill/>
+                    <a:ln>
+                      <a:noFill/>
+                    </a:ln>
+                  </pic:spPr>
+                </pic:pic>
+              </a:graphicData>
+            </a:graphic>
+          </wp:inline>
+        </w:drawing>
+      </w:r>
+    </w:p>
+    <w:p>
+      <w:pPr>
+        <w:rPr>
           <w:u w:val="single"/>
           <w:lang w:val="es-ES"/>
         </w:rPr>
@@ -1749,7 +1694,7 @@
         <w:rFonts w:asciiTheme="minorHAnsi" w:eastAsiaTheme="minorHAnsi" w:hAnsiTheme="minorHAnsi" w:cstheme="minorBidi"/>
         <w:sz w:val="24"/>
         <w:szCs w:val="24"/>
-        <w:lang w:eastAsia="en-US" w:bidi="ar-SA"/>
+        <w:lang w:val="es-UY" w:eastAsia="en-US" w:bidi="ar-SA"/>
       </w:rPr>
     </w:rPrDefault>
     <w:pPrDefault/>

</xml_diff>

<commit_message>
segundo commit de Maria
</commit_message>
<xml_diff>
--- a/evidencia.docx
+++ b/evidencia.docx
@@ -30,11 +30,33 @@
           <w:lang w:val="es-ES"/>
         </w:rPr>
       </w:pPr>
-      <w:r>
-        <w:rPr>
-          <w:lang w:val="es-ES"/>
-        </w:rPr>
-        <w:t xml:space="preserve">Sebastian Bacelona </w:t>
+      <w:proofErr w:type="spellStart"/>
+      <w:r>
+        <w:rPr>
+          <w:lang w:val="es-ES"/>
+        </w:rPr>
+        <w:t>Sebastian</w:t>
+      </w:r>
+      <w:proofErr w:type="spellEnd"/>
+      <w:r>
+        <w:rPr>
+          <w:lang w:val="es-ES"/>
+        </w:rPr>
+        <w:t xml:space="preserve"> </w:t>
+      </w:r>
+      <w:proofErr w:type="spellStart"/>
+      <w:r>
+        <w:rPr>
+          <w:lang w:val="es-ES"/>
+        </w:rPr>
+        <w:t>Bacelona</w:t>
+      </w:r>
+      <w:proofErr w:type="spellEnd"/>
+      <w:r>
+        <w:rPr>
+          <w:lang w:val="es-ES"/>
+        </w:rPr>
+        <w:t xml:space="preserve"> </w:t>
       </w:r>
     </w:p>
     <w:p>
@@ -51,11 +73,19 @@
           <w:lang w:val="es-ES"/>
         </w:rPr>
       </w:pPr>
-      <w:r>
-        <w:rPr>
-          <w:lang w:val="es-ES"/>
-        </w:rPr>
-        <w:t xml:space="preserve">git clone </w:t>
+      <w:proofErr w:type="spellStart"/>
+      <w:r>
+        <w:rPr>
+          <w:lang w:val="es-ES"/>
+        </w:rPr>
+        <w:t>git</w:t>
+      </w:r>
+      <w:proofErr w:type="spellEnd"/>
+      <w:r>
+        <w:rPr>
+          <w:lang w:val="es-ES"/>
+        </w:rPr>
+        <w:t xml:space="preserve"> clone </w:t>
       </w:r>
       <w:hyperlink r:id="rId4" w:history="1">
         <w:r>
@@ -86,51 +116,169 @@
           <w:lang w:val="es-ES"/>
         </w:rPr>
       </w:pPr>
-      <w:r>
-        <w:rPr>
-          <w:lang w:val="es-ES"/>
-        </w:rPr>
-        <w:t>git checkout -b sebastian-barcelona</w:t>
-      </w:r>
-    </w:p>
-    <w:p>
-      <w:pPr>
-        <w:rPr>
-          <w:lang w:val="es-ES"/>
-        </w:rPr>
-      </w:pPr>
-      <w:r>
-        <w:rPr>
-          <w:lang w:val="es-ES"/>
-        </w:rPr>
-        <w:t>git add -A</w:t>
-      </w:r>
-    </w:p>
-    <w:p>
-      <w:pPr>
-        <w:rPr>
-          <w:lang w:val="es-ES"/>
-        </w:rPr>
-      </w:pPr>
-      <w:r>
-        <w:rPr>
-          <w:lang w:val="es-ES"/>
-        </w:rPr>
-        <w:t>git commit -m "agrego cambio en Actividad1"</w:t>
-      </w:r>
-    </w:p>
-    <w:p>
-      <w:pPr>
-        <w:rPr>
-          <w:lang w:val="es-ES"/>
-        </w:rPr>
-      </w:pPr>
-      <w:r>
-        <w:rPr>
-          <w:lang w:val="es-ES"/>
-        </w:rPr>
-        <w:t>git push origin sebastian-barcelona</w:t>
-      </w:r>
+      <w:proofErr w:type="spellStart"/>
+      <w:r>
+        <w:rPr>
+          <w:lang w:val="es-ES"/>
+        </w:rPr>
+        <w:t>git</w:t>
+      </w:r>
+      <w:proofErr w:type="spellEnd"/>
+      <w:r>
+        <w:rPr>
+          <w:lang w:val="es-ES"/>
+        </w:rPr>
+        <w:t xml:space="preserve"> </w:t>
+      </w:r>
+      <w:proofErr w:type="spellStart"/>
+      <w:r>
+        <w:rPr>
+          <w:lang w:val="es-ES"/>
+        </w:rPr>
+        <w:t>checkout</w:t>
+      </w:r>
+      <w:proofErr w:type="spellEnd"/>
+      <w:r>
+        <w:rPr>
+          <w:lang w:val="es-ES"/>
+        </w:rPr>
+        <w:t xml:space="preserve"> -b </w:t>
+      </w:r>
+      <w:proofErr w:type="spellStart"/>
+      <w:r>
+        <w:rPr>
+          <w:lang w:val="es-ES"/>
+        </w:rPr>
+        <w:t>sebastian-barcelona</w:t>
+      </w:r>
+      <w:proofErr w:type="spellEnd"/>
+    </w:p>
+    <w:p>
+      <w:pPr>
+        <w:rPr>
+          <w:lang w:val="es-ES"/>
+        </w:rPr>
+      </w:pPr>
+      <w:proofErr w:type="spellStart"/>
+      <w:r>
+        <w:rPr>
+          <w:lang w:val="es-ES"/>
+        </w:rPr>
+        <w:t>git</w:t>
+      </w:r>
+      <w:proofErr w:type="spellEnd"/>
+      <w:r>
+        <w:rPr>
+          <w:lang w:val="es-ES"/>
+        </w:rPr>
+        <w:t xml:space="preserve"> </w:t>
+      </w:r>
+      <w:proofErr w:type="spellStart"/>
+      <w:r>
+        <w:rPr>
+          <w:lang w:val="es-ES"/>
+        </w:rPr>
+        <w:t>add</w:t>
+      </w:r>
+      <w:proofErr w:type="spellEnd"/>
+      <w:r>
+        <w:rPr>
+          <w:lang w:val="es-ES"/>
+        </w:rPr>
+        <w:t xml:space="preserve"> -A</w:t>
+      </w:r>
+    </w:p>
+    <w:p>
+      <w:pPr>
+        <w:rPr>
+          <w:lang w:val="es-ES"/>
+        </w:rPr>
+      </w:pPr>
+      <w:proofErr w:type="spellStart"/>
+      <w:r>
+        <w:rPr>
+          <w:lang w:val="es-ES"/>
+        </w:rPr>
+        <w:t>git</w:t>
+      </w:r>
+      <w:proofErr w:type="spellEnd"/>
+      <w:r>
+        <w:rPr>
+          <w:lang w:val="es-ES"/>
+        </w:rPr>
+        <w:t xml:space="preserve"> </w:t>
+      </w:r>
+      <w:proofErr w:type="spellStart"/>
+      <w:r>
+        <w:rPr>
+          <w:lang w:val="es-ES"/>
+        </w:rPr>
+        <w:t>commit</w:t>
+      </w:r>
+      <w:proofErr w:type="spellEnd"/>
+      <w:r>
+        <w:rPr>
+          <w:lang w:val="es-ES"/>
+        </w:rPr>
+        <w:t xml:space="preserve"> -m "agrego cambio en Actividad1"</w:t>
+      </w:r>
+    </w:p>
+    <w:p>
+      <w:pPr>
+        <w:rPr>
+          <w:lang w:val="es-ES"/>
+        </w:rPr>
+      </w:pPr>
+      <w:proofErr w:type="spellStart"/>
+      <w:r>
+        <w:rPr>
+          <w:lang w:val="es-ES"/>
+        </w:rPr>
+        <w:t>git</w:t>
+      </w:r>
+      <w:proofErr w:type="spellEnd"/>
+      <w:r>
+        <w:rPr>
+          <w:lang w:val="es-ES"/>
+        </w:rPr>
+        <w:t xml:space="preserve"> </w:t>
+      </w:r>
+      <w:proofErr w:type="spellStart"/>
+      <w:r>
+        <w:rPr>
+          <w:lang w:val="es-ES"/>
+        </w:rPr>
+        <w:t>push</w:t>
+      </w:r>
+      <w:proofErr w:type="spellEnd"/>
+      <w:r>
+        <w:rPr>
+          <w:lang w:val="es-ES"/>
+        </w:rPr>
+        <w:t xml:space="preserve"> </w:t>
+      </w:r>
+      <w:proofErr w:type="spellStart"/>
+      <w:r>
+        <w:rPr>
+          <w:lang w:val="es-ES"/>
+        </w:rPr>
+        <w:t>origin</w:t>
+      </w:r>
+      <w:proofErr w:type="spellEnd"/>
+      <w:r>
+        <w:rPr>
+          <w:lang w:val="es-ES"/>
+        </w:rPr>
+        <w:t xml:space="preserve"> </w:t>
+      </w:r>
+      <w:proofErr w:type="spellStart"/>
+      <w:r>
+        <w:rPr>
+          <w:lang w:val="es-ES"/>
+        </w:rPr>
+        <w:t>sebastian-barcelona</w:t>
+      </w:r>
+      <w:proofErr w:type="spellEnd"/>
     </w:p>
     <w:p>
       <w:pPr>
@@ -217,7 +365,63 @@
         <w:rPr>
           <w:lang w:val="es-ES"/>
         </w:rPr>
-        <w:t>Luego cree un Pull Request en la web para pasar los cambios desde mi branch a la rama main.</w:t>
+        <w:t xml:space="preserve">Luego cree un </w:t>
+      </w:r>
+      <w:proofErr w:type="spellStart"/>
+      <w:r>
+        <w:rPr>
+          <w:lang w:val="es-ES"/>
+        </w:rPr>
+        <w:t>Pull</w:t>
+      </w:r>
+      <w:proofErr w:type="spellEnd"/>
+      <w:r>
+        <w:rPr>
+          <w:lang w:val="es-ES"/>
+        </w:rPr>
+        <w:t xml:space="preserve"> </w:t>
+      </w:r>
+      <w:proofErr w:type="spellStart"/>
+      <w:r>
+        <w:rPr>
+          <w:lang w:val="es-ES"/>
+        </w:rPr>
+        <w:t>Request</w:t>
+      </w:r>
+      <w:proofErr w:type="spellEnd"/>
+      <w:r>
+        <w:rPr>
+          <w:lang w:val="es-ES"/>
+        </w:rPr>
+        <w:t xml:space="preserve"> en la web para pasar los cambios desde mi </w:t>
+      </w:r>
+      <w:proofErr w:type="spellStart"/>
+      <w:r>
+        <w:rPr>
+          <w:lang w:val="es-ES"/>
+        </w:rPr>
+        <w:t>branch</w:t>
+      </w:r>
+      <w:proofErr w:type="spellEnd"/>
+      <w:r>
+        <w:rPr>
+          <w:lang w:val="es-ES"/>
+        </w:rPr>
+        <w:t xml:space="preserve"> a la rama </w:t>
+      </w:r>
+      <w:proofErr w:type="spellStart"/>
+      <w:r>
+        <w:rPr>
+          <w:lang w:val="es-ES"/>
+        </w:rPr>
+        <w:t>main</w:t>
+      </w:r>
+      <w:proofErr w:type="spellEnd"/>
+      <w:r>
+        <w:rPr>
+          <w:lang w:val="es-ES"/>
+        </w:rPr>
+        <w:t>.</w:t>
       </w:r>
     </w:p>
     <w:p>
@@ -564,11 +768,19 @@
       </w:pPr>
     </w:p>
     <w:p>
-      <w:r>
-        <w:rPr>
-          <w:lang w:val="es-ES"/>
-        </w:rPr>
-        <w:t xml:space="preserve">git clone </w:t>
+      <w:proofErr w:type="spellStart"/>
+      <w:r>
+        <w:rPr>
+          <w:lang w:val="es-ES"/>
+        </w:rPr>
+        <w:t>git</w:t>
+      </w:r>
+      <w:proofErr w:type="spellEnd"/>
+      <w:r>
+        <w:rPr>
+          <w:lang w:val="es-ES"/>
+        </w:rPr>
+        <w:t xml:space="preserve"> clone </w:t>
       </w:r>
       <w:hyperlink r:id="rId11" w:history="1">
         <w:r>
@@ -602,19 +814,27 @@
         <w:rPr>
           <w:lang w:val="en-US"/>
         </w:rPr>
-        <w:t>git checkout -b carolina-pereira</w:t>
-      </w:r>
-    </w:p>
-    <w:p>
-      <w:pPr>
+        <w:t xml:space="preserve">git checkout -b </w:t>
+      </w:r>
+      <w:proofErr w:type="spellStart"/>
+      <w:r>
         <w:rPr>
           <w:lang w:val="en-US"/>
         </w:rPr>
-      </w:pPr>
-      <w:r>
+        <w:t>carolina-pereira</w:t>
+      </w:r>
+      <w:proofErr w:type="spellEnd"/>
+    </w:p>
+    <w:p>
+      <w:pPr>
         <w:rPr>
           <w:lang w:val="en-US"/>
         </w:rPr>
+      </w:pPr>
+      <w:r>
+        <w:rPr>
+          <w:lang w:val="en-US"/>
+        </w:rPr>
         <w:t>git add -A</w:t>
       </w:r>
     </w:p>
@@ -628,20 +848,70 @@
         <w:rPr>
           <w:lang w:val="en-US"/>
         </w:rPr>
-        <w:t>git commit -m "hago mi primer commit"</w:t>
-      </w:r>
-    </w:p>
-    <w:p>
-      <w:pPr>
-        <w:rPr>
-          <w:lang w:val="es-ES"/>
-        </w:rPr>
-      </w:pPr>
-      <w:r>
-        <w:rPr>
-          <w:lang w:val="es-ES"/>
-        </w:rPr>
-        <w:t xml:space="preserve">git push origin </w:t>
+        <w:t>git commit -m "</w:t>
+      </w:r>
+      <w:proofErr w:type="spellStart"/>
+      <w:r>
+        <w:rPr>
+          <w:lang w:val="en-US"/>
+        </w:rPr>
+        <w:t>hago</w:t>
+      </w:r>
+      <w:proofErr w:type="spellEnd"/>
+      <w:r>
+        <w:rPr>
+          <w:lang w:val="en-US"/>
+        </w:rPr>
+        <w:t xml:space="preserve"> mi primer commit"</w:t>
+      </w:r>
+    </w:p>
+    <w:p>
+      <w:pPr>
+        <w:rPr>
+          <w:lang w:val="es-ES"/>
+        </w:rPr>
+      </w:pPr>
+      <w:proofErr w:type="spellStart"/>
+      <w:r>
+        <w:rPr>
+          <w:lang w:val="es-ES"/>
+        </w:rPr>
+        <w:t>git</w:t>
+      </w:r>
+      <w:proofErr w:type="spellEnd"/>
+      <w:r>
+        <w:rPr>
+          <w:lang w:val="es-ES"/>
+        </w:rPr>
+        <w:t xml:space="preserve"> </w:t>
+      </w:r>
+      <w:proofErr w:type="spellStart"/>
+      <w:r>
+        <w:rPr>
+          <w:lang w:val="es-ES"/>
+        </w:rPr>
+        <w:t>push</w:t>
+      </w:r>
+      <w:proofErr w:type="spellEnd"/>
+      <w:r>
+        <w:rPr>
+          <w:lang w:val="es-ES"/>
+        </w:rPr>
+        <w:t xml:space="preserve"> </w:t>
+      </w:r>
+      <w:proofErr w:type="spellStart"/>
+      <w:r>
+        <w:rPr>
+          <w:lang w:val="es-ES"/>
+        </w:rPr>
+        <w:t>origin</w:t>
+      </w:r>
+      <w:proofErr w:type="spellEnd"/>
+      <w:r>
+        <w:rPr>
+          <w:lang w:val="es-ES"/>
+        </w:rPr>
+        <w:t xml:space="preserve"> </w:t>
       </w:r>
       <w:r>
         <w:rPr>
@@ -655,12 +925,14 @@
         </w:rPr>
         <w:t>-</w:t>
       </w:r>
+      <w:proofErr w:type="spellStart"/>
       <w:r>
         <w:rPr>
           <w:lang w:val="es-ES"/>
         </w:rPr>
         <w:t>pereira</w:t>
       </w:r>
+      <w:proofErr w:type="spellEnd"/>
     </w:p>
     <w:p>
       <w:pPr>
@@ -1066,8 +1338,18 @@
           <w:szCs w:val="32"/>
           <w:lang w:val="es-ES"/>
         </w:rPr>
-        <w:t>Carlos Rodriguez</w:t>
-      </w:r>
+        <w:t xml:space="preserve">Carlos </w:t>
+      </w:r>
+      <w:proofErr w:type="spellStart"/>
+      <w:r>
+        <w:rPr>
+          <w:sz w:val="32"/>
+          <w:szCs w:val="32"/>
+          <w:lang w:val="es-ES"/>
+        </w:rPr>
+        <w:t>Rodriguez</w:t>
+      </w:r>
+      <w:proofErr w:type="spellEnd"/>
     </w:p>
     <w:p>
       <w:pPr>
@@ -1106,12 +1388,30 @@
       </w:r>
     </w:p>
     <w:p>
-      <w:r>
-        <w:t>git checkout -b carlos-rodri</w:t>
+      <w:proofErr w:type="spellStart"/>
+      <w:r>
+        <w:t>git</w:t>
+      </w:r>
+      <w:proofErr w:type="spellEnd"/>
+      <w:r>
+        <w:t xml:space="preserve"> </w:t>
+      </w:r>
+      <w:proofErr w:type="spellStart"/>
+      <w:r>
+        <w:t>checkout</w:t>
+      </w:r>
+      <w:proofErr w:type="spellEnd"/>
+      <w:r>
+        <w:t xml:space="preserve"> -b </w:t>
+      </w:r>
+      <w:proofErr w:type="spellStart"/>
+      <w:r>
+        <w:t>carlos-rodri</w:t>
       </w:r>
       <w:r>
         <w:t>guez</w:t>
       </w:r>
+      <w:proofErr w:type="spellEnd"/>
     </w:p>
     <w:p>
       <w:pPr>
@@ -1157,18 +1457,56 @@
           <w:lang w:val="es-ES"/>
         </w:rPr>
       </w:pPr>
-      <w:r>
-        <w:rPr>
-          <w:lang w:val="es-ES"/>
-        </w:rPr>
-        <w:t xml:space="preserve">git push origin </w:t>
-      </w:r>
+      <w:proofErr w:type="spellStart"/>
+      <w:r>
+        <w:rPr>
+          <w:lang w:val="es-ES"/>
+        </w:rPr>
+        <w:t>git</w:t>
+      </w:r>
+      <w:proofErr w:type="spellEnd"/>
+      <w:r>
+        <w:rPr>
+          <w:lang w:val="es-ES"/>
+        </w:rPr>
+        <w:t xml:space="preserve"> </w:t>
+      </w:r>
+      <w:proofErr w:type="spellStart"/>
+      <w:r>
+        <w:rPr>
+          <w:lang w:val="es-ES"/>
+        </w:rPr>
+        <w:t>push</w:t>
+      </w:r>
+      <w:proofErr w:type="spellEnd"/>
+      <w:r>
+        <w:rPr>
+          <w:lang w:val="es-ES"/>
+        </w:rPr>
+        <w:t xml:space="preserve"> </w:t>
+      </w:r>
+      <w:proofErr w:type="spellStart"/>
+      <w:r>
+        <w:rPr>
+          <w:lang w:val="es-ES"/>
+        </w:rPr>
+        <w:t>origin</w:t>
+      </w:r>
+      <w:proofErr w:type="spellEnd"/>
+      <w:r>
+        <w:rPr>
+          <w:lang w:val="es-ES"/>
+        </w:rPr>
+        <w:t xml:space="preserve"> </w:t>
+      </w:r>
+      <w:proofErr w:type="spellStart"/>
       <w:r>
         <w:t>carlos-rodri</w:t>
       </w:r>
       <w:r>
         <w:t>guez</w:t>
       </w:r>
+      <w:proofErr w:type="spellEnd"/>
     </w:p>
     <w:p>
       <w:pPr>
@@ -1476,8 +1814,21 @@
       </w:r>
     </w:p>
     <w:p>
-      <w:r>
-        <w:t xml:space="preserve">git checkout -b </w:t>
+      <w:proofErr w:type="spellStart"/>
+      <w:r>
+        <w:t>git</w:t>
+      </w:r>
+      <w:proofErr w:type="spellEnd"/>
+      <w:r>
+        <w:t xml:space="preserve"> </w:t>
+      </w:r>
+      <w:proofErr w:type="spellStart"/>
+      <w:r>
+        <w:t>checkout</w:t>
+      </w:r>
+      <w:proofErr w:type="spellEnd"/>
+      <w:r>
+        <w:t xml:space="preserve"> -b </w:t>
       </w:r>
       <w:r>
         <w:t>maría-morales</w:t>
@@ -1528,11 +1879,47 @@
       </w:r>
     </w:p>
     <w:p>
-      <w:r>
-        <w:rPr>
-          <w:lang w:val="es-ES"/>
-        </w:rPr>
-        <w:t xml:space="preserve">git push origin </w:t>
+      <w:proofErr w:type="spellStart"/>
+      <w:r>
+        <w:rPr>
+          <w:lang w:val="es-ES"/>
+        </w:rPr>
+        <w:t>git</w:t>
+      </w:r>
+      <w:proofErr w:type="spellEnd"/>
+      <w:r>
+        <w:rPr>
+          <w:lang w:val="es-ES"/>
+        </w:rPr>
+        <w:t xml:space="preserve"> </w:t>
+      </w:r>
+      <w:proofErr w:type="spellStart"/>
+      <w:r>
+        <w:rPr>
+          <w:lang w:val="es-ES"/>
+        </w:rPr>
+        <w:t>push</w:t>
+      </w:r>
+      <w:proofErr w:type="spellEnd"/>
+      <w:r>
+        <w:rPr>
+          <w:lang w:val="es-ES"/>
+        </w:rPr>
+        <w:t xml:space="preserve"> </w:t>
+      </w:r>
+      <w:proofErr w:type="spellStart"/>
+      <w:r>
+        <w:rPr>
+          <w:lang w:val="es-ES"/>
+        </w:rPr>
+        <w:t>origin</w:t>
+      </w:r>
+      <w:proofErr w:type="spellEnd"/>
+      <w:r>
+        <w:rPr>
+          <w:lang w:val="es-ES"/>
+        </w:rPr>
+        <w:t xml:space="preserve"> </w:t>
       </w:r>
       <w:r>
         <w:t>maría-morales</w:t>
@@ -1675,6 +2062,212 @@
           <w:lang w:val="es-ES"/>
         </w:rPr>
       </w:pPr>
+    </w:p>
+    <w:p>
+      <w:pPr>
+        <w:rPr>
+          <w:u w:val="single"/>
+          <w:lang w:val="es-ES"/>
+        </w:rPr>
+      </w:pPr>
+      <w:r>
+        <w:rPr>
+          <w:noProof/>
+          <w:u w:val="single"/>
+          <w:lang w:val="es-ES"/>
+        </w:rPr>
+        <w:drawing>
+          <wp:inline distT="0" distB="0" distL="0" distR="0" wp14:anchorId="2D6A4874" wp14:editId="5CB3B566">
+            <wp:extent cx="5935980" cy="3550920"/>
+            <wp:effectExtent l="0" t="0" r="7620" b="0"/>
+            <wp:docPr id="18" name="Imagen 18"/>
+            <wp:cNvGraphicFramePr>
+              <a:graphicFrameLocks xmlns:a="http://schemas.openxmlformats.org/drawingml/2006/main" noChangeAspect="1"/>
+            </wp:cNvGraphicFramePr>
+            <a:graphic xmlns:a="http://schemas.openxmlformats.org/drawingml/2006/main">
+              <a:graphicData uri="http://schemas.openxmlformats.org/drawingml/2006/picture">
+                <pic:pic xmlns:pic="http://schemas.openxmlformats.org/drawingml/2006/picture">
+                  <pic:nvPicPr>
+                    <pic:cNvPr id="0" name="Picture 1"/>
+                    <pic:cNvPicPr>
+                      <a:picLocks noChangeAspect="1" noChangeArrowheads="1"/>
+                    </pic:cNvPicPr>
+                  </pic:nvPicPr>
+                  <pic:blipFill>
+                    <a:blip r:embed="rId26">
+                      <a:extLst>
+                        <a:ext uri="{28A0092B-C50C-407E-A947-70E740481C1C}">
+                          <a14:useLocalDpi xmlns:a14="http://schemas.microsoft.com/office/drawing/2010/main" val="0"/>
+                        </a:ext>
+                      </a:extLst>
+                    </a:blip>
+                    <a:srcRect/>
+                    <a:stretch>
+                      <a:fillRect/>
+                    </a:stretch>
+                  </pic:blipFill>
+                  <pic:spPr bwMode="auto">
+                    <a:xfrm>
+                      <a:off x="0" y="0"/>
+                      <a:ext cx="5935980" cy="3550920"/>
+                    </a:xfrm>
+                    <a:prstGeom prst="rect">
+                      <a:avLst/>
+                    </a:prstGeom>
+                    <a:noFill/>
+                    <a:ln>
+                      <a:noFill/>
+                    </a:ln>
+                  </pic:spPr>
+                </pic:pic>
+              </a:graphicData>
+            </a:graphic>
+          </wp:inline>
+        </w:drawing>
+      </w:r>
+    </w:p>
+    <w:p>
+      <w:pPr>
+        <w:rPr>
+          <w:u w:val="single"/>
+          <w:lang w:val="es-ES"/>
+        </w:rPr>
+      </w:pPr>
+    </w:p>
+    <w:p>
+      <w:pPr>
+        <w:rPr>
+          <w:u w:val="single"/>
+          <w:lang w:val="es-ES"/>
+        </w:rPr>
+      </w:pPr>
+      <w:r>
+        <w:rPr>
+          <w:noProof/>
+          <w:u w:val="single"/>
+          <w:lang w:val="es-ES"/>
+        </w:rPr>
+        <w:lastRenderedPageBreak/>
+        <w:drawing>
+          <wp:inline distT="0" distB="0" distL="0" distR="0" wp14:anchorId="45D69F1C" wp14:editId="0F07EC19">
+            <wp:extent cx="5935980" cy="3787140"/>
+            <wp:effectExtent l="0" t="0" r="7620" b="3810"/>
+            <wp:docPr id="20" name="Imagen 20"/>
+            <wp:cNvGraphicFramePr>
+              <a:graphicFrameLocks xmlns:a="http://schemas.openxmlformats.org/drawingml/2006/main" noChangeAspect="1"/>
+            </wp:cNvGraphicFramePr>
+            <a:graphic xmlns:a="http://schemas.openxmlformats.org/drawingml/2006/main">
+              <a:graphicData uri="http://schemas.openxmlformats.org/drawingml/2006/picture">
+                <pic:pic xmlns:pic="http://schemas.openxmlformats.org/drawingml/2006/picture">
+                  <pic:nvPicPr>
+                    <pic:cNvPr id="0" name="Picture 2"/>
+                    <pic:cNvPicPr>
+                      <a:picLocks noChangeAspect="1" noChangeArrowheads="1"/>
+                    </pic:cNvPicPr>
+                  </pic:nvPicPr>
+                  <pic:blipFill>
+                    <a:blip r:embed="rId27">
+                      <a:extLst>
+                        <a:ext uri="{28A0092B-C50C-407E-A947-70E740481C1C}">
+                          <a14:useLocalDpi xmlns:a14="http://schemas.microsoft.com/office/drawing/2010/main" val="0"/>
+                        </a:ext>
+                      </a:extLst>
+                    </a:blip>
+                    <a:srcRect/>
+                    <a:stretch>
+                      <a:fillRect/>
+                    </a:stretch>
+                  </pic:blipFill>
+                  <pic:spPr bwMode="auto">
+                    <a:xfrm>
+                      <a:off x="0" y="0"/>
+                      <a:ext cx="5935980" cy="3787140"/>
+                    </a:xfrm>
+                    <a:prstGeom prst="rect">
+                      <a:avLst/>
+                    </a:prstGeom>
+                    <a:noFill/>
+                    <a:ln>
+                      <a:noFill/>
+                    </a:ln>
+                  </pic:spPr>
+                </pic:pic>
+              </a:graphicData>
+            </a:graphic>
+          </wp:inline>
+        </w:drawing>
+      </w:r>
+    </w:p>
+    <w:p>
+      <w:pPr>
+        <w:rPr>
+          <w:u w:val="single"/>
+          <w:lang w:val="es-ES"/>
+        </w:rPr>
+      </w:pPr>
+    </w:p>
+    <w:p>
+      <w:pPr>
+        <w:rPr>
+          <w:u w:val="single"/>
+          <w:lang w:val="es-ES"/>
+        </w:rPr>
+      </w:pPr>
+      <w:r>
+        <w:rPr>
+          <w:noProof/>
+          <w:u w:val="single"/>
+          <w:lang w:val="es-ES"/>
+        </w:rPr>
+        <w:drawing>
+          <wp:inline distT="0" distB="0" distL="0" distR="0" wp14:anchorId="03E713FC" wp14:editId="6C186E18">
+            <wp:extent cx="5943600" cy="3192780"/>
+            <wp:effectExtent l="0" t="0" r="0" b="7620"/>
+            <wp:docPr id="21" name="Imagen 21"/>
+            <wp:cNvGraphicFramePr>
+              <a:graphicFrameLocks xmlns:a="http://schemas.openxmlformats.org/drawingml/2006/main" noChangeAspect="1"/>
+            </wp:cNvGraphicFramePr>
+            <a:graphic xmlns:a="http://schemas.openxmlformats.org/drawingml/2006/main">
+              <a:graphicData uri="http://schemas.openxmlformats.org/drawingml/2006/picture">
+                <pic:pic xmlns:pic="http://schemas.openxmlformats.org/drawingml/2006/picture">
+                  <pic:nvPicPr>
+                    <pic:cNvPr id="0" name="Picture 3"/>
+                    <pic:cNvPicPr>
+                      <a:picLocks noChangeAspect="1" noChangeArrowheads="1"/>
+                    </pic:cNvPicPr>
+                  </pic:nvPicPr>
+                  <pic:blipFill>
+                    <a:blip r:embed="rId28">
+                      <a:extLst>
+                        <a:ext uri="{28A0092B-C50C-407E-A947-70E740481C1C}">
+                          <a14:useLocalDpi xmlns:a14="http://schemas.microsoft.com/office/drawing/2010/main" val="0"/>
+                        </a:ext>
+                      </a:extLst>
+                    </a:blip>
+                    <a:srcRect/>
+                    <a:stretch>
+                      <a:fillRect/>
+                    </a:stretch>
+                  </pic:blipFill>
+                  <pic:spPr bwMode="auto">
+                    <a:xfrm>
+                      <a:off x="0" y="0"/>
+                      <a:ext cx="5943600" cy="3192780"/>
+                    </a:xfrm>
+                    <a:prstGeom prst="rect">
+                      <a:avLst/>
+                    </a:prstGeom>
+                    <a:noFill/>
+                    <a:ln>
+                      <a:noFill/>
+                    </a:ln>
+                  </pic:spPr>
+                </pic:pic>
+              </a:graphicData>
+            </a:graphic>
+          </wp:inline>
+        </w:drawing>
+      </w:r>
     </w:p>
     <w:sectPr>
       <w:pgSz w:w="12240" w:h="15840"/>

</xml_diff>